<commit_message>
queries 1-4 add in python, queries.sql update
</commit_message>
<xml_diff>
--- a/Requisitos funcionais.docx
+++ b/Requisitos funcionais.docx
@@ -184,7 +184,28 @@
         <w:t>Contar quantidade total de pacientes atendidos</w:t>
       </w:r>
       <w:r>
-        <w:t xml:space="preserve"> (count() patients)</w:t>
+        <w:t xml:space="preserve"> (</w:t>
+      </w:r>
+      <w:proofErr w:type="spellStart"/>
+      <w:proofErr w:type="gramStart"/>
+      <w:r>
+        <w:t>count</w:t>
+      </w:r>
+      <w:proofErr w:type="spellEnd"/>
+      <w:r>
+        <w:t>(</w:t>
+      </w:r>
+      <w:proofErr w:type="gramEnd"/>
+      <w:r>
+        <w:t xml:space="preserve">) </w:t>
+      </w:r>
+      <w:proofErr w:type="spellStart"/>
+      <w:r>
+        <w:t>patients</w:t>
+      </w:r>
+      <w:proofErr w:type="spellEnd"/>
+      <w:r>
+        <w:t>)</w:t>
       </w:r>
       <w:r>
         <w:t>;</w:t>
@@ -212,7 +233,28 @@
         <w:t xml:space="preserve"> realizadas</w:t>
       </w:r>
       <w:r>
-        <w:t xml:space="preserve"> (count() consultation)</w:t>
+        <w:t xml:space="preserve"> (</w:t>
+      </w:r>
+      <w:proofErr w:type="spellStart"/>
+      <w:proofErr w:type="gramStart"/>
+      <w:r>
+        <w:t>count</w:t>
+      </w:r>
+      <w:proofErr w:type="spellEnd"/>
+      <w:r>
+        <w:t>(</w:t>
+      </w:r>
+      <w:proofErr w:type="gramEnd"/>
+      <w:r>
+        <w:t xml:space="preserve">) </w:t>
+      </w:r>
+      <w:proofErr w:type="spellStart"/>
+      <w:r>
+        <w:t>consultation</w:t>
+      </w:r>
+      <w:proofErr w:type="spellEnd"/>
+      <w:r>
+        <w:t>)</w:t>
       </w:r>
       <w:r>
         <w:t>;</w:t>
@@ -231,7 +273,28 @@
         <w:t>Contar a quantidade de total terapias realizadas</w:t>
       </w:r>
       <w:r>
-        <w:t xml:space="preserve"> (count() therapy)</w:t>
+        <w:t xml:space="preserve"> (</w:t>
+      </w:r>
+      <w:proofErr w:type="spellStart"/>
+      <w:proofErr w:type="gramStart"/>
+      <w:r>
+        <w:t>count</w:t>
+      </w:r>
+      <w:proofErr w:type="spellEnd"/>
+      <w:r>
+        <w:t>(</w:t>
+      </w:r>
+      <w:proofErr w:type="gramEnd"/>
+      <w:r>
+        <w:t xml:space="preserve">) </w:t>
+      </w:r>
+      <w:proofErr w:type="spellStart"/>
+      <w:r>
+        <w:t>therapy</w:t>
+      </w:r>
+      <w:proofErr w:type="spellEnd"/>
+      <w:r>
+        <w:t>)</w:t>
       </w:r>
       <w:r>
         <w:t>;</w:t>
@@ -247,13 +310,53 @@
         <w:spacing w:before="0" w:after="160" w:line="360" w:lineRule="auto"/>
       </w:pPr>
       <w:r>
-        <w:t>Listar todos os tratamentos em andamento (</w:t>
-      </w:r>
-      <w:r>
-        <w:t xml:space="preserve">treatment </w:t>
-      </w:r>
-      <w:r>
-        <w:t>now() &lt; end date)</w:t>
+        <w:t xml:space="preserve">Listar todos os tratamentos em andamento </w:t>
+      </w:r>
+      <w:r>
+        <w:t xml:space="preserve">com a informação dos pacientes </w:t>
+      </w:r>
+      <w:r>
+        <w:t>(</w:t>
+      </w:r>
+      <w:proofErr w:type="spellStart"/>
+      <w:r>
+        <w:t>treatment</w:t>
+      </w:r>
+      <w:proofErr w:type="spellEnd"/>
+      <w:r>
+        <w:t xml:space="preserve"> </w:t>
+      </w:r>
+      <w:proofErr w:type="spellStart"/>
+      <w:proofErr w:type="gramStart"/>
+      <w:r>
+        <w:t>now</w:t>
+      </w:r>
+      <w:proofErr w:type="spellEnd"/>
+      <w:r>
+        <w:t>(</w:t>
+      </w:r>
+      <w:proofErr w:type="gramEnd"/>
+      <w:r>
+        <w:t xml:space="preserve">) &lt; </w:t>
+      </w:r>
+      <w:proofErr w:type="spellStart"/>
+      <w:r>
+        <w:t>end</w:t>
+      </w:r>
+      <w:proofErr w:type="spellEnd"/>
+      <w:r>
+        <w:t xml:space="preserve"> date</w:t>
+      </w:r>
+      <w:r>
+        <w:t xml:space="preserve"> Join </w:t>
+      </w:r>
+      <w:proofErr w:type="spellStart"/>
+      <w:r>
+        <w:t>patient</w:t>
+      </w:r>
+      <w:proofErr w:type="spellEnd"/>
+      <w:r>
+        <w:t>)</w:t>
       </w:r>
     </w:p>
     <w:p>
@@ -266,13 +369,46 @@
         <w:spacing w:before="0" w:after="160" w:line="360" w:lineRule="auto"/>
       </w:pPr>
       <w:r>
+        <w:lastRenderedPageBreak/>
         <w:t>Listar profissionais por ordem de salário</w:t>
       </w:r>
       <w:r>
         <w:t xml:space="preserve"> crescente</w:t>
       </w:r>
       <w:r>
-        <w:t xml:space="preserve"> (order by salary desc)</w:t>
+        <w:t xml:space="preserve"> (</w:t>
+      </w:r>
+      <w:proofErr w:type="spellStart"/>
+      <w:r>
+        <w:t>order</w:t>
+      </w:r>
+      <w:proofErr w:type="spellEnd"/>
+      <w:r>
+        <w:t xml:space="preserve"> </w:t>
+      </w:r>
+      <w:proofErr w:type="spellStart"/>
+      <w:r>
+        <w:t>by</w:t>
+      </w:r>
+      <w:proofErr w:type="spellEnd"/>
+      <w:r>
+        <w:t xml:space="preserve"> </w:t>
+      </w:r>
+      <w:proofErr w:type="spellStart"/>
+      <w:r>
+        <w:t>salary</w:t>
+      </w:r>
+      <w:proofErr w:type="spellEnd"/>
+      <w:r>
+        <w:t xml:space="preserve"> </w:t>
+      </w:r>
+      <w:proofErr w:type="spellStart"/>
+      <w:r>
+        <w:t>desc</w:t>
+      </w:r>
+      <w:proofErr w:type="spellEnd"/>
+      <w:r>
+        <w:t>)</w:t>
       </w:r>
       <w:r>
         <w:t>;</w:t>
@@ -288,27 +424,70 @@
         <w:spacing w:before="0" w:after="160" w:line="360" w:lineRule="auto"/>
       </w:pPr>
       <w:r>
-        <w:lastRenderedPageBreak/>
-        <w:t>Agrupar e contar pacientes com o mesmo tipo de transtorno</w:t>
+        <w:t xml:space="preserve">Agrupar e contar </w:t>
+      </w:r>
+      <w:r>
+        <w:t>tratamentos</w:t>
+      </w:r>
+      <w:r>
+        <w:t xml:space="preserve"> com o mesmo tipo de transtorno</w:t>
       </w:r>
       <w:r>
         <w:t xml:space="preserve"> (</w:t>
       </w:r>
-      <w:r>
-        <w:t xml:space="preserve">count patient </w:t>
-      </w:r>
+      <w:proofErr w:type="spellStart"/>
+      <w:r>
+        <w:t>count</w:t>
+      </w:r>
+      <w:proofErr w:type="spellEnd"/>
+      <w:r>
+        <w:t xml:space="preserve"> </w:t>
+      </w:r>
+      <w:proofErr w:type="spellStart"/>
+      <w:r>
+        <w:t>treatment</w:t>
+      </w:r>
+      <w:proofErr w:type="spellEnd"/>
+      <w:r>
+        <w:t xml:space="preserve"> </w:t>
+      </w:r>
+      <w:proofErr w:type="spellStart"/>
       <w:r>
         <w:t>join</w:t>
       </w:r>
-      <w:r>
-        <w:t xml:space="preserve"> disorder</w:t>
-      </w:r>
-      <w:r>
-        <w:t>, group by</w:t>
-      </w:r>
-      <w:r>
-        <w:t xml:space="preserve"> disorder</w:t>
-      </w:r>
+      <w:proofErr w:type="spellEnd"/>
+      <w:r>
+        <w:t xml:space="preserve"> </w:t>
+      </w:r>
+      <w:proofErr w:type="spellStart"/>
+      <w:r>
+        <w:t>disorder</w:t>
+      </w:r>
+      <w:proofErr w:type="spellEnd"/>
+      <w:r>
+        <w:t xml:space="preserve">, </w:t>
+      </w:r>
+      <w:proofErr w:type="spellStart"/>
+      <w:r>
+        <w:t>group</w:t>
+      </w:r>
+      <w:proofErr w:type="spellEnd"/>
+      <w:r>
+        <w:t xml:space="preserve"> </w:t>
+      </w:r>
+      <w:proofErr w:type="spellStart"/>
+      <w:r>
+        <w:t>by</w:t>
+      </w:r>
+      <w:proofErr w:type="spellEnd"/>
+      <w:r>
+        <w:t xml:space="preserve"> </w:t>
+      </w:r>
+      <w:proofErr w:type="spellStart"/>
+      <w:r>
+        <w:t>disorder</w:t>
+      </w:r>
+      <w:proofErr w:type="spellEnd"/>
       <w:r>
         <w:t>)</w:t>
       </w:r>
@@ -332,7 +511,44 @@
         <w:t>total de pacientes</w:t>
       </w:r>
       <w:r>
-        <w:t xml:space="preserve"> (avg medicine_suggestion / patient count())</w:t>
+        <w:t xml:space="preserve"> (</w:t>
+      </w:r>
+      <w:proofErr w:type="spellStart"/>
+      <w:r>
+        <w:t>avg</w:t>
+      </w:r>
+      <w:proofErr w:type="spellEnd"/>
+      <w:r>
+        <w:t xml:space="preserve"> </w:t>
+      </w:r>
+      <w:proofErr w:type="spellStart"/>
+      <w:r>
+        <w:t>medicine_suggestion</w:t>
+      </w:r>
+      <w:proofErr w:type="spellEnd"/>
+      <w:r>
+        <w:t xml:space="preserve"> / </w:t>
+      </w:r>
+      <w:proofErr w:type="spellStart"/>
+      <w:r>
+        <w:t>patient</w:t>
+      </w:r>
+      <w:proofErr w:type="spellEnd"/>
+      <w:r>
+        <w:t xml:space="preserve"> </w:t>
+      </w:r>
+      <w:proofErr w:type="spellStart"/>
+      <w:proofErr w:type="gramStart"/>
+      <w:r>
+        <w:t>count</w:t>
+      </w:r>
+      <w:proofErr w:type="spellEnd"/>
+      <w:r>
+        <w:t>(</w:t>
+      </w:r>
+      <w:proofErr w:type="gramEnd"/>
+      <w:r>
+        <w:t>))</w:t>
       </w:r>
       <w:r>
         <w:t>;</w:t>
@@ -351,7 +567,55 @@
         <w:t>Calcular proporções de internação separados por mês /ou estação do ano</w:t>
       </w:r>
       <w:r>
-        <w:t>(count(month), count total, group by month)</w:t>
+        <w:t>(</w:t>
+      </w:r>
+      <w:proofErr w:type="spellStart"/>
+      <w:r>
+        <w:t>count</w:t>
+      </w:r>
+      <w:proofErr w:type="spellEnd"/>
+      <w:r>
+        <w:t>(</w:t>
+      </w:r>
+      <w:proofErr w:type="spellStart"/>
+      <w:r>
+        <w:t>month</w:t>
+      </w:r>
+      <w:proofErr w:type="spellEnd"/>
+      <w:r>
+        <w:t xml:space="preserve">), </w:t>
+      </w:r>
+      <w:proofErr w:type="spellStart"/>
+      <w:r>
+        <w:t>count</w:t>
+      </w:r>
+      <w:proofErr w:type="spellEnd"/>
+      <w:r>
+        <w:t xml:space="preserve"> total, </w:t>
+      </w:r>
+      <w:proofErr w:type="spellStart"/>
+      <w:r>
+        <w:t>group</w:t>
+      </w:r>
+      <w:proofErr w:type="spellEnd"/>
+      <w:r>
+        <w:t xml:space="preserve"> </w:t>
+      </w:r>
+      <w:proofErr w:type="spellStart"/>
+      <w:r>
+        <w:t>by</w:t>
+      </w:r>
+      <w:proofErr w:type="spellEnd"/>
+      <w:r>
+        <w:t xml:space="preserve"> </w:t>
+      </w:r>
+      <w:proofErr w:type="spellStart"/>
+      <w:r>
+        <w:t>month</w:t>
+      </w:r>
+      <w:proofErr w:type="spellEnd"/>
+      <w:r>
+        <w:t>)</w:t>
       </w:r>
       <w:r>
         <w:t>;</w:t>
@@ -373,31 +637,103 @@
         <w:t>consultados</w:t>
       </w:r>
       <w:r>
-        <w:t xml:space="preserve"> por médicos de específico sexo (count(</w:t>
-      </w:r>
+        <w:t xml:space="preserve"> por médicos de específico sexo (</w:t>
+      </w:r>
+      <w:proofErr w:type="spellStart"/>
+      <w:r>
+        <w:t>count</w:t>
+      </w:r>
+      <w:proofErr w:type="spellEnd"/>
+      <w:r>
+        <w:t>(</w:t>
+      </w:r>
+      <w:proofErr w:type="spellStart"/>
+      <w:proofErr w:type="gramStart"/>
       <w:r>
         <w:t>person</w:t>
       </w:r>
       <w:r>
-        <w:t>.sexo),</w:t>
-      </w:r>
-      <w:r>
-        <w:t xml:space="preserve"> </w:t>
-      </w:r>
-      <w:r>
-        <w:t>join patient, join doctor</w:t>
-      </w:r>
+        <w:t>.sexo</w:t>
+      </w:r>
+      <w:proofErr w:type="spellEnd"/>
+      <w:proofErr w:type="gramEnd"/>
+      <w:r>
+        <w:t>),</w:t>
+      </w:r>
+      <w:r>
+        <w:t xml:space="preserve"> </w:t>
+      </w:r>
+      <w:proofErr w:type="spellStart"/>
+      <w:r>
+        <w:t>join</w:t>
+      </w:r>
+      <w:proofErr w:type="spellEnd"/>
+      <w:r>
+        <w:t xml:space="preserve"> </w:t>
+      </w:r>
+      <w:proofErr w:type="spellStart"/>
+      <w:r>
+        <w:t>patient</w:t>
+      </w:r>
+      <w:proofErr w:type="spellEnd"/>
       <w:r>
         <w:t xml:space="preserve">, </w:t>
       </w:r>
-      <w:r>
-        <w:t xml:space="preserve">join consultation </w:t>
-      </w:r>
-      <w:r>
-        <w:t>group by paciente-</w:t>
-      </w:r>
-      <w:r>
-        <w:t>doctor sex</w:t>
+      <w:proofErr w:type="spellStart"/>
+      <w:r>
+        <w:t>join</w:t>
+      </w:r>
+      <w:proofErr w:type="spellEnd"/>
+      <w:r>
+        <w:t xml:space="preserve"> </w:t>
+      </w:r>
+      <w:proofErr w:type="spellStart"/>
+      <w:r>
+        <w:t>doctor</w:t>
+      </w:r>
+      <w:proofErr w:type="spellEnd"/>
+      <w:r>
+        <w:t xml:space="preserve">, </w:t>
+      </w:r>
+      <w:proofErr w:type="spellStart"/>
+      <w:r>
+        <w:t>join</w:t>
+      </w:r>
+      <w:proofErr w:type="spellEnd"/>
+      <w:r>
+        <w:t xml:space="preserve"> </w:t>
+      </w:r>
+      <w:proofErr w:type="spellStart"/>
+      <w:r>
+        <w:t>consultation</w:t>
+      </w:r>
+      <w:proofErr w:type="spellEnd"/>
+      <w:r>
+        <w:t xml:space="preserve"> </w:t>
+      </w:r>
+      <w:proofErr w:type="spellStart"/>
+      <w:r>
+        <w:t>group</w:t>
+      </w:r>
+      <w:proofErr w:type="spellEnd"/>
+      <w:r>
+        <w:t xml:space="preserve"> </w:t>
+      </w:r>
+      <w:proofErr w:type="spellStart"/>
+      <w:r>
+        <w:t>by</w:t>
+      </w:r>
+      <w:proofErr w:type="spellEnd"/>
+      <w:r>
+        <w:t xml:space="preserve"> paciente-</w:t>
+      </w:r>
+      <w:proofErr w:type="spellStart"/>
+      <w:r>
+        <w:t>doctor</w:t>
+      </w:r>
+      <w:proofErr w:type="spellEnd"/>
+      <w:r>
+        <w:t xml:space="preserve"> sex</w:t>
       </w:r>
       <w:r>
         <w:t>);</w:t>
@@ -413,44 +749,118 @@
         <w:spacing w:before="0" w:after="160" w:line="360" w:lineRule="auto"/>
       </w:pPr>
       <w:r>
-        <w:t>Calcular a proporção de pacientes de específico sexo atendidos por psicólogos de específico sexo (count(</w:t>
-      </w:r>
+        <w:t>Calcular a proporção de pacientes de específico sexo atendidos por psicólogos de específico sexo (</w:t>
+      </w:r>
+      <w:proofErr w:type="spellStart"/>
+      <w:r>
+        <w:t>count</w:t>
+      </w:r>
+      <w:proofErr w:type="spellEnd"/>
+      <w:r>
+        <w:t>(</w:t>
+      </w:r>
+      <w:proofErr w:type="spellStart"/>
+      <w:proofErr w:type="gramStart"/>
       <w:r>
         <w:t>person</w:t>
       </w:r>
       <w:r>
-        <w:t>.sexo)</w:t>
-      </w:r>
-      <w:r>
-        <w:t xml:space="preserve"> from person</w:t>
-      </w:r>
-      <w:r>
-        <w:t xml:space="preserve"> </w:t>
-      </w:r>
-      <w:r>
-        <w:t xml:space="preserve">join patient </w:t>
-      </w:r>
+        <w:t>.sexo</w:t>
+      </w:r>
+      <w:proofErr w:type="spellEnd"/>
+      <w:proofErr w:type="gramEnd"/>
+      <w:r>
+        <w:t>)</w:t>
+      </w:r>
+      <w:r>
+        <w:t xml:space="preserve"> </w:t>
+      </w:r>
+      <w:proofErr w:type="spellStart"/>
+      <w:r>
+        <w:t>from</w:t>
+      </w:r>
+      <w:proofErr w:type="spellEnd"/>
+      <w:r>
+        <w:t xml:space="preserve"> </w:t>
+      </w:r>
+      <w:proofErr w:type="spellStart"/>
+      <w:r>
+        <w:t>person</w:t>
+      </w:r>
+      <w:proofErr w:type="spellEnd"/>
+      <w:r>
+        <w:t xml:space="preserve"> </w:t>
+      </w:r>
+      <w:proofErr w:type="spellStart"/>
       <w:r>
         <w:t>join</w:t>
       </w:r>
-      <w:r>
-        <w:t xml:space="preserve"> </w:t>
-      </w:r>
-      <w:r>
-        <w:t>psychoilogist [buscar a terapia via prontuario]</w:t>
-      </w:r>
-      <w:r>
-        <w:t xml:space="preserve">, group by </w:t>
-      </w:r>
+      <w:proofErr w:type="spellEnd"/>
+      <w:r>
+        <w:t xml:space="preserve"> </w:t>
+      </w:r>
+      <w:proofErr w:type="spellStart"/>
       <w:r>
         <w:t>patient</w:t>
       </w:r>
+      <w:proofErr w:type="spellEnd"/>
+      <w:r>
+        <w:t xml:space="preserve"> </w:t>
+      </w:r>
+      <w:proofErr w:type="spellStart"/>
+      <w:r>
+        <w:t>join</w:t>
+      </w:r>
+      <w:proofErr w:type="spellEnd"/>
+      <w:r>
+        <w:t xml:space="preserve"> </w:t>
+      </w:r>
+      <w:proofErr w:type="spellStart"/>
+      <w:r>
+        <w:t>psychoilogist</w:t>
+      </w:r>
+      <w:proofErr w:type="spellEnd"/>
+      <w:r>
+        <w:t xml:space="preserve"> [buscar a terapia via </w:t>
+      </w:r>
+      <w:proofErr w:type="spellStart"/>
+      <w:r>
+        <w:t>prontuario</w:t>
+      </w:r>
+      <w:proofErr w:type="spellEnd"/>
+      <w:r>
+        <w:t>]</w:t>
+      </w:r>
+      <w:r>
+        <w:t xml:space="preserve">, </w:t>
+      </w:r>
+      <w:proofErr w:type="spellStart"/>
+      <w:r>
+        <w:t>group</w:t>
+      </w:r>
+      <w:proofErr w:type="spellEnd"/>
+      <w:r>
+        <w:t xml:space="preserve"> </w:t>
+      </w:r>
+      <w:proofErr w:type="spellStart"/>
+      <w:r>
+        <w:t>by</w:t>
+      </w:r>
+      <w:proofErr w:type="spellEnd"/>
+      <w:r>
+        <w:t xml:space="preserve"> </w:t>
+      </w:r>
+      <w:proofErr w:type="spellStart"/>
+      <w:r>
+        <w:t>patient</w:t>
+      </w:r>
       <w:r>
         <w:t>-</w:t>
       </w:r>
       <w:r>
         <w:t>psychologist</w:t>
       </w:r>
+      <w:proofErr w:type="spellEnd"/>
       <w:r>
         <w:t>);</w:t>
       </w:r>
@@ -465,7 +875,63 @@
         <w:spacing w:before="0" w:after="160" w:line="360" w:lineRule="auto"/>
       </w:pPr>
       <w:r>
-        <w:t>Listar os sintomas mais comuns dos transtornos, ordenando em ordem decrescente de ocorrências (group by symptoms, order by desc, limit 10);</w:t>
+        <w:t>Listar os sintomas mais comuns dos transtornos, ordenando em ordem decrescente de ocorrências (</w:t>
+      </w:r>
+      <w:proofErr w:type="spellStart"/>
+      <w:r>
+        <w:t>group</w:t>
+      </w:r>
+      <w:proofErr w:type="spellEnd"/>
+      <w:r>
+        <w:t xml:space="preserve"> </w:t>
+      </w:r>
+      <w:proofErr w:type="spellStart"/>
+      <w:r>
+        <w:t>by</w:t>
+      </w:r>
+      <w:proofErr w:type="spellEnd"/>
+      <w:r>
+        <w:t xml:space="preserve"> </w:t>
+      </w:r>
+      <w:proofErr w:type="spellStart"/>
+      <w:r>
+        <w:t>symptoms</w:t>
+      </w:r>
+      <w:proofErr w:type="spellEnd"/>
+      <w:r>
+        <w:t xml:space="preserve">, </w:t>
+      </w:r>
+      <w:proofErr w:type="spellStart"/>
+      <w:r>
+        <w:t>order</w:t>
+      </w:r>
+      <w:proofErr w:type="spellEnd"/>
+      <w:r>
+        <w:t xml:space="preserve"> </w:t>
+      </w:r>
+      <w:proofErr w:type="spellStart"/>
+      <w:r>
+        <w:t>by</w:t>
+      </w:r>
+      <w:proofErr w:type="spellEnd"/>
+      <w:r>
+        <w:t xml:space="preserve"> </w:t>
+      </w:r>
+      <w:proofErr w:type="spellStart"/>
+      <w:r>
+        <w:t>desc</w:t>
+      </w:r>
+      <w:proofErr w:type="spellEnd"/>
+      <w:r>
+        <w:t xml:space="preserve">, </w:t>
+      </w:r>
+      <w:proofErr w:type="spellStart"/>
+      <w:r>
+        <w:t>limit</w:t>
+      </w:r>
+      <w:proofErr w:type="spellEnd"/>
+      <w:r>
+        <w:t xml:space="preserve"> 10);</w:t>
       </w:r>
     </w:p>
     <w:p>
@@ -484,7 +950,39 @@
         <w:t>psicólogos</w:t>
       </w:r>
       <w:r>
-        <w:t>) que os atendem (join consultation, join therapy)</w:t>
+        <w:t>) que os atendem (</w:t>
+      </w:r>
+      <w:proofErr w:type="spellStart"/>
+      <w:r>
+        <w:t>join</w:t>
+      </w:r>
+      <w:proofErr w:type="spellEnd"/>
+      <w:r>
+        <w:t xml:space="preserve"> </w:t>
+      </w:r>
+      <w:proofErr w:type="spellStart"/>
+      <w:r>
+        <w:t>consultation</w:t>
+      </w:r>
+      <w:proofErr w:type="spellEnd"/>
+      <w:r>
+        <w:t xml:space="preserve">, </w:t>
+      </w:r>
+      <w:proofErr w:type="spellStart"/>
+      <w:r>
+        <w:t>join</w:t>
+      </w:r>
+      <w:proofErr w:type="spellEnd"/>
+      <w:r>
+        <w:t xml:space="preserve"> </w:t>
+      </w:r>
+      <w:proofErr w:type="spellStart"/>
+      <w:r>
+        <w:t>therapy</w:t>
+      </w:r>
+      <w:proofErr w:type="spellEnd"/>
+      <w:r>
+        <w:t>)</w:t>
       </w:r>
     </w:p>
     <w:p>
@@ -497,7 +995,47 @@
         <w:spacing w:before="0" w:after="160" w:line="360" w:lineRule="auto"/>
       </w:pPr>
       <w:r>
-        <w:t>Calcular a média de tempo de tratamento agrupado por transtornos (avg, group by, join treatment_treats_disorder);</w:t>
+        <w:t>Calcular a média de tempo de tratamento agrupado por transtornos (</w:t>
+      </w:r>
+      <w:proofErr w:type="spellStart"/>
+      <w:r>
+        <w:t>avg</w:t>
+      </w:r>
+      <w:proofErr w:type="spellEnd"/>
+      <w:r>
+        <w:t xml:space="preserve">, </w:t>
+      </w:r>
+      <w:proofErr w:type="spellStart"/>
+      <w:r>
+        <w:t>group</w:t>
+      </w:r>
+      <w:proofErr w:type="spellEnd"/>
+      <w:r>
+        <w:t xml:space="preserve"> </w:t>
+      </w:r>
+      <w:proofErr w:type="spellStart"/>
+      <w:r>
+        <w:t>by</w:t>
+      </w:r>
+      <w:proofErr w:type="spellEnd"/>
+      <w:r>
+        <w:t xml:space="preserve">, </w:t>
+      </w:r>
+      <w:proofErr w:type="spellStart"/>
+      <w:r>
+        <w:t>join</w:t>
+      </w:r>
+      <w:proofErr w:type="spellEnd"/>
+      <w:r>
+        <w:t xml:space="preserve"> </w:t>
+      </w:r>
+      <w:proofErr w:type="spellStart"/>
+      <w:r>
+        <w:t>treatment_treats_disorder</w:t>
+      </w:r>
+      <w:proofErr w:type="spellEnd"/>
+      <w:r>
+        <w:t>);</w:t>
       </w:r>
     </w:p>
     <w:p>
@@ -512,17 +1050,137 @@
           <w:lang w:val="en-CA"/>
         </w:rPr>
       </w:pPr>
+      <w:proofErr w:type="spellStart"/>
       <w:r>
         <w:rPr>
           <w:lang w:val="en-CA"/>
         </w:rPr>
-        <w:t>Verificar quais transtornos estão sendo tratados atualmente (treatment</w:t>
-      </w:r>
+        <w:t>Verificar</w:t>
+      </w:r>
+      <w:proofErr w:type="spellEnd"/>
       <w:r>
         <w:rPr>
           <w:lang w:val="en-CA"/>
         </w:rPr>
-        <w:t xml:space="preserve">_treats_disorder join disorder join treatment [on now() &lt; end </w:t>
+        <w:t xml:space="preserve"> </w:t>
+      </w:r>
+      <w:proofErr w:type="spellStart"/>
+      <w:r>
+        <w:rPr>
+          <w:lang w:val="en-CA"/>
+        </w:rPr>
+        <w:t>quais</w:t>
+      </w:r>
+      <w:proofErr w:type="spellEnd"/>
+      <w:r>
+        <w:rPr>
+          <w:lang w:val="en-CA"/>
+        </w:rPr>
+        <w:t xml:space="preserve"> </w:t>
+      </w:r>
+      <w:proofErr w:type="spellStart"/>
+      <w:r>
+        <w:rPr>
+          <w:lang w:val="en-CA"/>
+        </w:rPr>
+        <w:t>transtornos</w:t>
+      </w:r>
+      <w:proofErr w:type="spellEnd"/>
+      <w:r>
+        <w:rPr>
+          <w:lang w:val="en-CA"/>
+        </w:rPr>
+        <w:t xml:space="preserve"> </w:t>
+      </w:r>
+      <w:proofErr w:type="spellStart"/>
+      <w:r>
+        <w:rPr>
+          <w:lang w:val="en-CA"/>
+        </w:rPr>
+        <w:t>estão</w:t>
+      </w:r>
+      <w:proofErr w:type="spellEnd"/>
+      <w:r>
+        <w:rPr>
+          <w:lang w:val="en-CA"/>
+        </w:rPr>
+        <w:t xml:space="preserve"> </w:t>
+      </w:r>
+      <w:proofErr w:type="spellStart"/>
+      <w:r>
+        <w:rPr>
+          <w:lang w:val="en-CA"/>
+        </w:rPr>
+        <w:t>sendo</w:t>
+      </w:r>
+      <w:proofErr w:type="spellEnd"/>
+      <w:r>
+        <w:rPr>
+          <w:lang w:val="en-CA"/>
+        </w:rPr>
+        <w:t xml:space="preserve"> </w:t>
+      </w:r>
+      <w:proofErr w:type="spellStart"/>
+      <w:r>
+        <w:rPr>
+          <w:lang w:val="en-CA"/>
+        </w:rPr>
+        <w:t>tratados</w:t>
+      </w:r>
+      <w:proofErr w:type="spellEnd"/>
+      <w:r>
+        <w:rPr>
+          <w:lang w:val="en-CA"/>
+        </w:rPr>
+        <w:t xml:space="preserve"> </w:t>
+      </w:r>
+      <w:proofErr w:type="spellStart"/>
+      <w:r>
+        <w:rPr>
+          <w:lang w:val="en-CA"/>
+        </w:rPr>
+        <w:t>atualmente</w:t>
+      </w:r>
+      <w:proofErr w:type="spellEnd"/>
+      <w:r>
+        <w:rPr>
+          <w:lang w:val="en-CA"/>
+        </w:rPr>
+        <w:t xml:space="preserve"> (</w:t>
+      </w:r>
+      <w:proofErr w:type="spellStart"/>
+      <w:r>
+        <w:rPr>
+          <w:lang w:val="en-CA"/>
+        </w:rPr>
+        <w:t>treatment</w:t>
+      </w:r>
+      <w:r>
+        <w:rPr>
+          <w:lang w:val="en-CA"/>
+        </w:rPr>
+        <w:t>_treats_disorder</w:t>
+      </w:r>
+      <w:proofErr w:type="spellEnd"/>
+      <w:r>
+        <w:rPr>
+          <w:lang w:val="en-CA"/>
+        </w:rPr>
+        <w:t xml:space="preserve"> join disorder join treatment [on </w:t>
+      </w:r>
+      <w:proofErr w:type="gramStart"/>
+      <w:r>
+        <w:rPr>
+          <w:lang w:val="en-CA"/>
+        </w:rPr>
+        <w:t>now(</w:t>
+      </w:r>
+      <w:proofErr w:type="gramEnd"/>
+      <w:r>
+        <w:rPr>
+          <w:lang w:val="en-CA"/>
+        </w:rPr>
+        <w:t xml:space="preserve">) &lt; end </w:t>
       </w:r>
       <w:r>
         <w:rPr>
@@ -575,7 +1233,103 @@
         <w:spacing w:before="0" w:after="160" w:line="360" w:lineRule="auto"/>
       </w:pPr>
       <w:r>
-        <w:t>Listar todos os pacientes que receberam ajuda de psicólogos ordenando por nome do psicólogo (medical_record join patient join medical_record_included_therapy join therapy join psychologist, group by name);</w:t>
+        <w:t>Listar todos os pacientes que receberam ajuda de psicólogos ordenando por nome do psicólogo (</w:t>
+      </w:r>
+      <w:proofErr w:type="spellStart"/>
+      <w:r>
+        <w:t>medical_record</w:t>
+      </w:r>
+      <w:proofErr w:type="spellEnd"/>
+      <w:r>
+        <w:t xml:space="preserve"> </w:t>
+      </w:r>
+      <w:proofErr w:type="spellStart"/>
+      <w:r>
+        <w:t>join</w:t>
+      </w:r>
+      <w:proofErr w:type="spellEnd"/>
+      <w:r>
+        <w:t xml:space="preserve"> </w:t>
+      </w:r>
+      <w:proofErr w:type="spellStart"/>
+      <w:r>
+        <w:t>patient</w:t>
+      </w:r>
+      <w:proofErr w:type="spellEnd"/>
+      <w:r>
+        <w:t xml:space="preserve"> </w:t>
+      </w:r>
+      <w:proofErr w:type="spellStart"/>
+      <w:r>
+        <w:t>join</w:t>
+      </w:r>
+      <w:proofErr w:type="spellEnd"/>
+      <w:r>
+        <w:t xml:space="preserve"> </w:t>
+      </w:r>
+      <w:proofErr w:type="spellStart"/>
+      <w:r>
+        <w:t>medical_record_included_therapy</w:t>
+      </w:r>
+      <w:proofErr w:type="spellEnd"/>
+      <w:r>
+        <w:t xml:space="preserve"> </w:t>
+      </w:r>
+      <w:proofErr w:type="spellStart"/>
+      <w:r>
+        <w:t>join</w:t>
+      </w:r>
+      <w:proofErr w:type="spellEnd"/>
+      <w:r>
+        <w:t xml:space="preserve"> </w:t>
+      </w:r>
+      <w:proofErr w:type="spellStart"/>
+      <w:r>
+        <w:t>therapy</w:t>
+      </w:r>
+      <w:proofErr w:type="spellEnd"/>
+      <w:r>
+        <w:t xml:space="preserve"> </w:t>
+      </w:r>
+      <w:proofErr w:type="spellStart"/>
+      <w:r>
+        <w:t>join</w:t>
+      </w:r>
+      <w:proofErr w:type="spellEnd"/>
+      <w:r>
+        <w:t xml:space="preserve"> </w:t>
+      </w:r>
+      <w:proofErr w:type="spellStart"/>
+      <w:r>
+        <w:t>psychologist</w:t>
+      </w:r>
+      <w:proofErr w:type="spellEnd"/>
+      <w:r>
+        <w:t xml:space="preserve">, </w:t>
+      </w:r>
+      <w:proofErr w:type="spellStart"/>
+      <w:r>
+        <w:t>group</w:t>
+      </w:r>
+      <w:proofErr w:type="spellEnd"/>
+      <w:r>
+        <w:t xml:space="preserve"> </w:t>
+      </w:r>
+      <w:proofErr w:type="spellStart"/>
+      <w:r>
+        <w:t>by</w:t>
+      </w:r>
+      <w:proofErr w:type="spellEnd"/>
+      <w:r>
+        <w:t xml:space="preserve"> </w:t>
+      </w:r>
+      <w:proofErr w:type="spellStart"/>
+      <w:r>
+        <w:t>name</w:t>
+      </w:r>
+      <w:proofErr w:type="spellEnd"/>
+      <w:r>
+        <w:t>);</w:t>
       </w:r>
     </w:p>
     <w:p>
@@ -589,11 +1343,61 @@
       </w:pPr>
       <w:r>
         <w:lastRenderedPageBreak/>
-        <w:t>Calcular estatísticas de transtornos com base no estado civil (patient marital status% group by disorder</w:t>
-      </w:r>
-      <w:r>
-        <w:t xml:space="preserve"> group by marital_status</w:t>
-      </w:r>
+        <w:t>Calcular estatísticas de transtornos com base no estado civil (</w:t>
+      </w:r>
+      <w:proofErr w:type="spellStart"/>
+      <w:r>
+        <w:t>patient</w:t>
+      </w:r>
+      <w:proofErr w:type="spellEnd"/>
+      <w:r>
+        <w:t xml:space="preserve"> marital status% </w:t>
+      </w:r>
+      <w:proofErr w:type="spellStart"/>
+      <w:r>
+        <w:t>group</w:t>
+      </w:r>
+      <w:proofErr w:type="spellEnd"/>
+      <w:r>
+        <w:t xml:space="preserve"> </w:t>
+      </w:r>
+      <w:proofErr w:type="spellStart"/>
+      <w:r>
+        <w:t>by</w:t>
+      </w:r>
+      <w:proofErr w:type="spellEnd"/>
+      <w:r>
+        <w:t xml:space="preserve"> </w:t>
+      </w:r>
+      <w:proofErr w:type="spellStart"/>
+      <w:r>
+        <w:t>disorder</w:t>
+      </w:r>
+      <w:proofErr w:type="spellEnd"/>
+      <w:r>
+        <w:t xml:space="preserve"> </w:t>
+      </w:r>
+      <w:proofErr w:type="spellStart"/>
+      <w:r>
+        <w:t>group</w:t>
+      </w:r>
+      <w:proofErr w:type="spellEnd"/>
+      <w:r>
+        <w:t xml:space="preserve"> </w:t>
+      </w:r>
+      <w:proofErr w:type="spellStart"/>
+      <w:r>
+        <w:t>by</w:t>
+      </w:r>
+      <w:proofErr w:type="spellEnd"/>
+      <w:r>
+        <w:t xml:space="preserve"> </w:t>
+      </w:r>
+      <w:proofErr w:type="spellStart"/>
+      <w:r>
+        <w:t>marital_status</w:t>
+      </w:r>
+      <w:proofErr w:type="spellEnd"/>
       <w:r>
         <w:t>)</w:t>
       </w:r>
@@ -611,7 +1415,95 @@
         <w:spacing w:before="0" w:after="160" w:line="360" w:lineRule="auto"/>
       </w:pPr>
       <w:r>
-        <w:t>Listar os médicos que mais atualizaram o prontuário (select doctor, count(doctor_update_record) from doctor join doctor_update_record group by doctor)</w:t>
+        <w:t>Listar os médicos que mais atualizaram o prontuário (</w:t>
+      </w:r>
+      <w:proofErr w:type="spellStart"/>
+      <w:r>
+        <w:t>select</w:t>
+      </w:r>
+      <w:proofErr w:type="spellEnd"/>
+      <w:r>
+        <w:t xml:space="preserve"> </w:t>
+      </w:r>
+      <w:proofErr w:type="spellStart"/>
+      <w:r>
+        <w:t>doctor</w:t>
+      </w:r>
+      <w:proofErr w:type="spellEnd"/>
+      <w:r>
+        <w:t xml:space="preserve">, </w:t>
+      </w:r>
+      <w:proofErr w:type="spellStart"/>
+      <w:r>
+        <w:t>count</w:t>
+      </w:r>
+      <w:proofErr w:type="spellEnd"/>
+      <w:r>
+        <w:t>(</w:t>
+      </w:r>
+      <w:proofErr w:type="spellStart"/>
+      <w:r>
+        <w:t>doctor_update_record</w:t>
+      </w:r>
+      <w:proofErr w:type="spellEnd"/>
+      <w:r>
+        <w:t xml:space="preserve">) </w:t>
+      </w:r>
+      <w:proofErr w:type="spellStart"/>
+      <w:r>
+        <w:t>from</w:t>
+      </w:r>
+      <w:proofErr w:type="spellEnd"/>
+      <w:r>
+        <w:t xml:space="preserve"> </w:t>
+      </w:r>
+      <w:proofErr w:type="spellStart"/>
+      <w:r>
+        <w:t>doctor</w:t>
+      </w:r>
+      <w:proofErr w:type="spellEnd"/>
+      <w:r>
+        <w:t xml:space="preserve"> </w:t>
+      </w:r>
+      <w:proofErr w:type="spellStart"/>
+      <w:r>
+        <w:t>join</w:t>
+      </w:r>
+      <w:proofErr w:type="spellEnd"/>
+      <w:r>
+        <w:t xml:space="preserve"> </w:t>
+      </w:r>
+      <w:proofErr w:type="spellStart"/>
+      <w:r>
+        <w:t>doctor_update_record</w:t>
+      </w:r>
+      <w:proofErr w:type="spellEnd"/>
+      <w:r>
+        <w:t xml:space="preserve"> </w:t>
+      </w:r>
+      <w:proofErr w:type="spellStart"/>
+      <w:r>
+        <w:t>group</w:t>
+      </w:r>
+      <w:proofErr w:type="spellEnd"/>
+      <w:r>
+        <w:t xml:space="preserve"> </w:t>
+      </w:r>
+      <w:proofErr w:type="spellStart"/>
+      <w:r>
+        <w:t>by</w:t>
+      </w:r>
+      <w:proofErr w:type="spellEnd"/>
+      <w:r>
+        <w:t xml:space="preserve"> </w:t>
+      </w:r>
+      <w:proofErr w:type="spellStart"/>
+      <w:r>
+        <w:t>doctor</w:t>
+      </w:r>
+      <w:proofErr w:type="spellEnd"/>
+      <w:r>
+        <w:t>)</w:t>
       </w:r>
     </w:p>
     <w:p>
@@ -624,32 +1516,105 @@
         <w:spacing w:before="0" w:after="160" w:line="360" w:lineRule="auto"/>
       </w:pPr>
       <w:r>
-        <w:t xml:space="preserve">Listar os </w:t>
-      </w:r>
-      <w:r>
-        <w:t>psicól</w:t>
+        <w:t>Listar os psicól</w:t>
       </w:r>
       <w:r>
         <w:t>ogos</w:t>
       </w:r>
       <w:r>
-        <w:t xml:space="preserve"> que mais atualizaram o prontuário (select doctor, count(</w:t>
-      </w:r>
+        <w:t xml:space="preserve"> que mais atualizaram o prontuário (</w:t>
+      </w:r>
+      <w:proofErr w:type="spellStart"/>
+      <w:r>
+        <w:t>select</w:t>
+      </w:r>
+      <w:proofErr w:type="spellEnd"/>
+      <w:r>
+        <w:t xml:space="preserve"> </w:t>
+      </w:r>
+      <w:proofErr w:type="spellStart"/>
+      <w:r>
+        <w:t>doctor</w:t>
+      </w:r>
+      <w:proofErr w:type="spellEnd"/>
+      <w:r>
+        <w:t xml:space="preserve">, </w:t>
+      </w:r>
+      <w:proofErr w:type="spellStart"/>
+      <w:r>
+        <w:t>count</w:t>
+      </w:r>
+      <w:proofErr w:type="spellEnd"/>
+      <w:r>
+        <w:t>(</w:t>
+      </w:r>
+      <w:proofErr w:type="spellStart"/>
       <w:r>
         <w:t>psychologist</w:t>
       </w:r>
       <w:r>
-        <w:t xml:space="preserve">_update_record) from </w:t>
-      </w:r>
+        <w:t>_update_record</w:t>
+      </w:r>
+      <w:proofErr w:type="spellEnd"/>
+      <w:r>
+        <w:t xml:space="preserve">) </w:t>
+      </w:r>
+      <w:proofErr w:type="spellStart"/>
+      <w:r>
+        <w:t>from</w:t>
+      </w:r>
+      <w:proofErr w:type="spellEnd"/>
+      <w:r>
+        <w:t xml:space="preserve"> </w:t>
+      </w:r>
+      <w:proofErr w:type="spellStart"/>
       <w:r>
         <w:t>psychologist</w:t>
       </w:r>
-      <w:r>
-        <w:t xml:space="preserve"> join doctor_update_record group by </w:t>
-      </w:r>
+      <w:proofErr w:type="spellEnd"/>
+      <w:r>
+        <w:t xml:space="preserve"> </w:t>
+      </w:r>
+      <w:proofErr w:type="spellStart"/>
+      <w:r>
+        <w:t>join</w:t>
+      </w:r>
+      <w:proofErr w:type="spellEnd"/>
+      <w:r>
+        <w:t xml:space="preserve"> </w:t>
+      </w:r>
+      <w:proofErr w:type="spellStart"/>
       <w:r>
         <w:t>psychologist</w:t>
       </w:r>
+      <w:r>
+        <w:t>_update_record</w:t>
+      </w:r>
+      <w:proofErr w:type="spellEnd"/>
+      <w:r>
+        <w:t xml:space="preserve"> </w:t>
+      </w:r>
+      <w:proofErr w:type="spellStart"/>
+      <w:r>
+        <w:t>group</w:t>
+      </w:r>
+      <w:proofErr w:type="spellEnd"/>
+      <w:r>
+        <w:t xml:space="preserve"> </w:t>
+      </w:r>
+      <w:proofErr w:type="spellStart"/>
+      <w:r>
+        <w:t>by</w:t>
+      </w:r>
+      <w:proofErr w:type="spellEnd"/>
+      <w:r>
+        <w:t xml:space="preserve"> </w:t>
+      </w:r>
+      <w:proofErr w:type="spellStart"/>
+      <w:r>
+        <w:t>psychologist</w:t>
+      </w:r>
+      <w:proofErr w:type="spellEnd"/>
       <w:r>
         <w:t>)</w:t>
       </w:r>
@@ -669,29 +1634,75 @@
           <w:lang w:val="en-CA"/>
         </w:rPr>
       </w:pPr>
+      <w:proofErr w:type="spellStart"/>
       <w:r>
         <w:rPr>
           <w:lang w:val="en-CA"/>
         </w:rPr>
-        <w:t>Encontrar o médico que mais atendeu consultas agrupados por mês (count consultation join doctor group</w:t>
-      </w:r>
+        <w:t>Encontrar</w:t>
+      </w:r>
+      <w:proofErr w:type="spellEnd"/>
       <w:r>
         <w:rPr>
           <w:lang w:val="en-CA"/>
         </w:rPr>
-        <w:t xml:space="preserve"> by month group by doctor order by count desc</w:t>
-      </w:r>
+        <w:t xml:space="preserve"> o </w:t>
+      </w:r>
+      <w:proofErr w:type="spellStart"/>
       <w:r>
         <w:rPr>
           <w:lang w:val="en-CA"/>
         </w:rPr>
-        <w:t xml:space="preserve"> limit 1</w:t>
-      </w:r>
+        <w:t>médico</w:t>
+      </w:r>
+      <w:proofErr w:type="spellEnd"/>
       <w:r>
         <w:rPr>
           <w:lang w:val="en-CA"/>
         </w:rPr>
-        <w:t>)</w:t>
+        <w:t xml:space="preserve"> que </w:t>
+      </w:r>
+      <w:proofErr w:type="spellStart"/>
+      <w:r>
+        <w:rPr>
+          <w:lang w:val="en-CA"/>
+        </w:rPr>
+        <w:t>mais</w:t>
+      </w:r>
+      <w:proofErr w:type="spellEnd"/>
+      <w:r>
+        <w:rPr>
+          <w:lang w:val="en-CA"/>
+        </w:rPr>
+        <w:t xml:space="preserve"> </w:t>
+      </w:r>
+      <w:proofErr w:type="spellStart"/>
+      <w:r>
+        <w:rPr>
+          <w:lang w:val="en-CA"/>
+        </w:rPr>
+        <w:t>atendeu</w:t>
+      </w:r>
+      <w:proofErr w:type="spellEnd"/>
+      <w:r>
+        <w:rPr>
+          <w:lang w:val="en-CA"/>
+        </w:rPr>
+        <w:t xml:space="preserve"> </w:t>
+      </w:r>
+      <w:proofErr w:type="spellStart"/>
+      <w:r>
+        <w:rPr>
+          <w:lang w:val="en-CA"/>
+        </w:rPr>
+        <w:t>consultas</w:t>
+      </w:r>
+      <w:proofErr w:type="spellEnd"/>
+      <w:r>
+        <w:rPr>
+          <w:lang w:val="en-CA"/>
+        </w:rPr>
+        <w:t xml:space="preserve"> </w:t>
       </w:r>
     </w:p>
     <w:sectPr>
@@ -841,8 +1852,13 @@
             <w:widowControl w:val="0"/>
             <w:spacing w:before="0"/>
           </w:pPr>
+          <w:proofErr w:type="spellStart"/>
           <w:r>
-            <w:t xml:space="preserve">Pró-reitoria de Graduação </w:t>
+            <w:t>Pró-reitoria</w:t>
+          </w:r>
+          <w:proofErr w:type="spellEnd"/>
+          <w:r>
+            <w:t xml:space="preserve"> de Graduação </w:t>
           </w:r>
         </w:p>
         <w:p>
@@ -925,8 +1941,13 @@
             </w:rPr>
           </w:pPr>
           <w:r>
-            <w:t>Bruno Assis Miglioreto</w:t>
+            <w:t xml:space="preserve">Bruno Assis </w:t>
           </w:r>
+          <w:proofErr w:type="spellStart"/>
+          <w:r>
+            <w:t>Miglioreto</w:t>
+          </w:r>
+          <w:proofErr w:type="spellEnd"/>
         </w:p>
         <w:p>
           <w:pPr>
@@ -951,8 +1972,13 @@
             </w:rPr>
           </w:pPr>
           <w:r>
-            <w:t>Nicolas Rafael Da Silveira Zamprogno</w:t>
+            <w:t xml:space="preserve">Nicolas Rafael Da Silveira </w:t>
           </w:r>
+          <w:proofErr w:type="spellStart"/>
+          <w:r>
+            <w:t>Zamprogno</w:t>
+          </w:r>
+          <w:proofErr w:type="spellEnd"/>
         </w:p>
       </w:tc>
     </w:tr>

</xml_diff>

<commit_message>
update queries and routines sql scripts
</commit_message>
<xml_diff>
--- a/Requisitos funcionais.docx
+++ b/Requisitos funcionais.docx
@@ -564,58 +564,7 @@
         <w:spacing w:before="0" w:after="160" w:line="360" w:lineRule="auto"/>
       </w:pPr>
       <w:r>
-        <w:t>Calcular proporções de internação separados por mês /ou estação do ano</w:t>
-      </w:r>
-      <w:r>
-        <w:t>(</w:t>
-      </w:r>
-      <w:proofErr w:type="spellStart"/>
-      <w:r>
-        <w:t>count</w:t>
-      </w:r>
-      <w:proofErr w:type="spellEnd"/>
-      <w:r>
-        <w:t>(</w:t>
-      </w:r>
-      <w:proofErr w:type="spellStart"/>
-      <w:r>
-        <w:t>month</w:t>
-      </w:r>
-      <w:proofErr w:type="spellEnd"/>
-      <w:r>
-        <w:t xml:space="preserve">), </w:t>
-      </w:r>
-      <w:proofErr w:type="spellStart"/>
-      <w:r>
-        <w:t>count</w:t>
-      </w:r>
-      <w:proofErr w:type="spellEnd"/>
-      <w:r>
-        <w:t xml:space="preserve"> total, </w:t>
-      </w:r>
-      <w:proofErr w:type="spellStart"/>
-      <w:r>
-        <w:t>group</w:t>
-      </w:r>
-      <w:proofErr w:type="spellEnd"/>
-      <w:r>
-        <w:t xml:space="preserve"> </w:t>
-      </w:r>
-      <w:proofErr w:type="spellStart"/>
-      <w:r>
-        <w:t>by</w:t>
-      </w:r>
-      <w:proofErr w:type="spellEnd"/>
-      <w:r>
-        <w:t xml:space="preserve"> </w:t>
-      </w:r>
-      <w:proofErr w:type="spellStart"/>
-      <w:r>
-        <w:t>month</w:t>
-      </w:r>
-      <w:proofErr w:type="spellEnd"/>
-      <w:r>
-        <w:t>)</w:t>
+        <w:t>Mostrar quantidade de internação separados por mês</w:t>
       </w:r>
       <w:r>
         <w:t>;</w:t>
@@ -873,64 +822,112 @@
           <w:numId w:val="5"/>
         </w:numPr>
         <w:spacing w:before="0" w:after="160" w:line="360" w:lineRule="auto"/>
-      </w:pPr>
-      <w:r>
+        <w:rPr>
+          <w:color w:val="833C0B" w:themeColor="accent2" w:themeShade="80"/>
+        </w:rPr>
+      </w:pPr>
+      <w:r>
+        <w:rPr>
+          <w:color w:val="833C0B" w:themeColor="accent2" w:themeShade="80"/>
+        </w:rPr>
         <w:t>Listar os sintomas mais comuns dos transtornos, ordenando em ordem decrescente de ocorrências (</w:t>
       </w:r>
       <w:proofErr w:type="spellStart"/>
       <w:r>
+        <w:rPr>
+          <w:color w:val="833C0B" w:themeColor="accent2" w:themeShade="80"/>
+        </w:rPr>
         <w:t>group</w:t>
       </w:r>
       <w:proofErr w:type="spellEnd"/>
       <w:r>
-        <w:t xml:space="preserve"> </w:t>
-      </w:r>
-      <w:proofErr w:type="spellStart"/>
-      <w:r>
+        <w:rPr>
+          <w:color w:val="833C0B" w:themeColor="accent2" w:themeShade="80"/>
+        </w:rPr>
+        <w:t xml:space="preserve"> </w:t>
+      </w:r>
+      <w:proofErr w:type="spellStart"/>
+      <w:r>
+        <w:rPr>
+          <w:color w:val="833C0B" w:themeColor="accent2" w:themeShade="80"/>
+        </w:rPr>
         <w:t>by</w:t>
       </w:r>
       <w:proofErr w:type="spellEnd"/>
       <w:r>
-        <w:t xml:space="preserve"> </w:t>
-      </w:r>
-      <w:proofErr w:type="spellStart"/>
-      <w:r>
+        <w:rPr>
+          <w:color w:val="833C0B" w:themeColor="accent2" w:themeShade="80"/>
+        </w:rPr>
+        <w:t xml:space="preserve"> </w:t>
+      </w:r>
+      <w:proofErr w:type="spellStart"/>
+      <w:r>
+        <w:rPr>
+          <w:color w:val="833C0B" w:themeColor="accent2" w:themeShade="80"/>
+        </w:rPr>
         <w:t>symptoms</w:t>
       </w:r>
       <w:proofErr w:type="spellEnd"/>
       <w:r>
+        <w:rPr>
+          <w:color w:val="833C0B" w:themeColor="accent2" w:themeShade="80"/>
+        </w:rPr>
         <w:t xml:space="preserve">, </w:t>
       </w:r>
       <w:proofErr w:type="spellStart"/>
       <w:r>
+        <w:rPr>
+          <w:color w:val="833C0B" w:themeColor="accent2" w:themeShade="80"/>
+        </w:rPr>
         <w:t>order</w:t>
       </w:r>
       <w:proofErr w:type="spellEnd"/>
       <w:r>
-        <w:t xml:space="preserve"> </w:t>
-      </w:r>
-      <w:proofErr w:type="spellStart"/>
-      <w:r>
+        <w:rPr>
+          <w:color w:val="833C0B" w:themeColor="accent2" w:themeShade="80"/>
+        </w:rPr>
+        <w:t xml:space="preserve"> </w:t>
+      </w:r>
+      <w:proofErr w:type="spellStart"/>
+      <w:r>
+        <w:rPr>
+          <w:color w:val="833C0B" w:themeColor="accent2" w:themeShade="80"/>
+        </w:rPr>
         <w:t>by</w:t>
       </w:r>
       <w:proofErr w:type="spellEnd"/>
       <w:r>
-        <w:t xml:space="preserve"> </w:t>
-      </w:r>
-      <w:proofErr w:type="spellStart"/>
-      <w:r>
+        <w:rPr>
+          <w:color w:val="833C0B" w:themeColor="accent2" w:themeShade="80"/>
+        </w:rPr>
+        <w:t xml:space="preserve"> </w:t>
+      </w:r>
+      <w:proofErr w:type="spellStart"/>
+      <w:r>
+        <w:rPr>
+          <w:color w:val="833C0B" w:themeColor="accent2" w:themeShade="80"/>
+        </w:rPr>
         <w:t>desc</w:t>
       </w:r>
       <w:proofErr w:type="spellEnd"/>
       <w:r>
+        <w:rPr>
+          <w:color w:val="833C0B" w:themeColor="accent2" w:themeShade="80"/>
+        </w:rPr>
         <w:t xml:space="preserve">, </w:t>
       </w:r>
       <w:proofErr w:type="spellStart"/>
       <w:r>
+        <w:rPr>
+          <w:color w:val="833C0B" w:themeColor="accent2" w:themeShade="80"/>
+        </w:rPr>
         <w:t>limit</w:t>
       </w:r>
       <w:proofErr w:type="spellEnd"/>
       <w:r>
+        <w:rPr>
+          <w:color w:val="833C0B" w:themeColor="accent2" w:themeShade="80"/>
+        </w:rPr>
         <w:t xml:space="preserve"> 10);</w:t>
       </w:r>
     </w:p>
@@ -1342,63 +1339,108 @@
         <w:spacing w:before="0" w:after="160" w:line="360" w:lineRule="auto"/>
       </w:pPr>
       <w:r>
+        <w:rPr>
+          <w:color w:val="833C0B" w:themeColor="accent2" w:themeShade="80"/>
+        </w:rPr>
         <w:lastRenderedPageBreak/>
         <w:t>Calcular estatísticas de transtornos com base no estado civil (</w:t>
       </w:r>
       <w:proofErr w:type="spellStart"/>
       <w:r>
+        <w:rPr>
+          <w:color w:val="833C0B" w:themeColor="accent2" w:themeShade="80"/>
+        </w:rPr>
         <w:t>patient</w:t>
       </w:r>
       <w:proofErr w:type="spellEnd"/>
       <w:r>
+        <w:rPr>
+          <w:color w:val="833C0B" w:themeColor="accent2" w:themeShade="80"/>
+        </w:rPr>
         <w:t xml:space="preserve"> marital status% </w:t>
       </w:r>
       <w:proofErr w:type="spellStart"/>
       <w:r>
+        <w:rPr>
+          <w:color w:val="833C0B" w:themeColor="accent2" w:themeShade="80"/>
+        </w:rPr>
         <w:t>group</w:t>
       </w:r>
       <w:proofErr w:type="spellEnd"/>
       <w:r>
-        <w:t xml:space="preserve"> </w:t>
-      </w:r>
-      <w:proofErr w:type="spellStart"/>
-      <w:r>
+        <w:rPr>
+          <w:color w:val="833C0B" w:themeColor="accent2" w:themeShade="80"/>
+        </w:rPr>
+        <w:t xml:space="preserve"> </w:t>
+      </w:r>
+      <w:proofErr w:type="spellStart"/>
+      <w:r>
+        <w:rPr>
+          <w:color w:val="833C0B" w:themeColor="accent2" w:themeShade="80"/>
+        </w:rPr>
         <w:t>by</w:t>
       </w:r>
       <w:proofErr w:type="spellEnd"/>
       <w:r>
-        <w:t xml:space="preserve"> </w:t>
-      </w:r>
-      <w:proofErr w:type="spellStart"/>
-      <w:r>
+        <w:rPr>
+          <w:color w:val="833C0B" w:themeColor="accent2" w:themeShade="80"/>
+        </w:rPr>
+        <w:t xml:space="preserve"> </w:t>
+      </w:r>
+      <w:proofErr w:type="spellStart"/>
+      <w:r>
+        <w:rPr>
+          <w:color w:val="833C0B" w:themeColor="accent2" w:themeShade="80"/>
+        </w:rPr>
         <w:t>disorder</w:t>
       </w:r>
       <w:proofErr w:type="spellEnd"/>
       <w:r>
-        <w:t xml:space="preserve"> </w:t>
-      </w:r>
-      <w:proofErr w:type="spellStart"/>
-      <w:r>
+        <w:rPr>
+          <w:color w:val="833C0B" w:themeColor="accent2" w:themeShade="80"/>
+        </w:rPr>
+        <w:t xml:space="preserve"> </w:t>
+      </w:r>
+      <w:proofErr w:type="spellStart"/>
+      <w:r>
+        <w:rPr>
+          <w:color w:val="833C0B" w:themeColor="accent2" w:themeShade="80"/>
+        </w:rPr>
         <w:t>group</w:t>
       </w:r>
       <w:proofErr w:type="spellEnd"/>
       <w:r>
-        <w:t xml:space="preserve"> </w:t>
-      </w:r>
-      <w:proofErr w:type="spellStart"/>
-      <w:r>
+        <w:rPr>
+          <w:color w:val="833C0B" w:themeColor="accent2" w:themeShade="80"/>
+        </w:rPr>
+        <w:t xml:space="preserve"> </w:t>
+      </w:r>
+      <w:proofErr w:type="spellStart"/>
+      <w:r>
+        <w:rPr>
+          <w:color w:val="833C0B" w:themeColor="accent2" w:themeShade="80"/>
+        </w:rPr>
         <w:t>by</w:t>
       </w:r>
       <w:proofErr w:type="spellEnd"/>
       <w:r>
-        <w:t xml:space="preserve"> </w:t>
-      </w:r>
-      <w:proofErr w:type="spellStart"/>
-      <w:r>
+        <w:rPr>
+          <w:color w:val="833C0B" w:themeColor="accent2" w:themeShade="80"/>
+        </w:rPr>
+        <w:t xml:space="preserve"> </w:t>
+      </w:r>
+      <w:proofErr w:type="spellStart"/>
+      <w:r>
+        <w:rPr>
+          <w:color w:val="833C0B" w:themeColor="accent2" w:themeShade="80"/>
+        </w:rPr>
         <w:t>marital_status</w:t>
       </w:r>
       <w:proofErr w:type="spellEnd"/>
       <w:r>
+        <w:rPr>
+          <w:color w:val="833C0B" w:themeColor="accent2" w:themeShade="80"/>
+        </w:rPr>
         <w:t>)</w:t>
       </w:r>
       <w:r>
@@ -1637,6 +1679,156 @@
       <w:r>
         <w:t>.</w:t>
       </w:r>
+    </w:p>
+    <w:p>
+      <w:pPr>
+        <w:pStyle w:val="PargrafodaLista"/>
+        <w:spacing w:before="0" w:after="160" w:line="360" w:lineRule="auto"/>
+      </w:pPr>
+    </w:p>
+    <w:p>
+      <w:pPr>
+        <w:spacing w:before="0" w:after="160" w:line="360" w:lineRule="auto"/>
+        <w:jc w:val="center"/>
+      </w:pPr>
+      <w:r>
+        <w:t xml:space="preserve">Lista das 3 </w:t>
+      </w:r>
+      <w:proofErr w:type="spellStart"/>
+      <w:r>
+        <w:t>views</w:t>
+      </w:r>
+      <w:proofErr w:type="spellEnd"/>
+      <w:r>
+        <w:t xml:space="preserve"> a serem feitas no banco de dados:</w:t>
+      </w:r>
+    </w:p>
+    <w:p>
+      <w:pPr>
+        <w:pStyle w:val="PargrafodaLista"/>
+        <w:numPr>
+          <w:ilvl w:val="0"/>
+          <w:numId w:val="7"/>
+        </w:numPr>
+        <w:spacing w:before="0" w:after="160" w:line="360" w:lineRule="auto"/>
+      </w:pPr>
+      <w:r>
+        <w:t>Visualizar todos os pacientes do hospital, ordenando por data de internação.</w:t>
+      </w:r>
+    </w:p>
+    <w:p>
+      <w:pPr>
+        <w:pStyle w:val="PargrafodaLista"/>
+        <w:numPr>
+          <w:ilvl w:val="0"/>
+          <w:numId w:val="7"/>
+        </w:numPr>
+        <w:spacing w:before="0" w:after="160" w:line="360" w:lineRule="auto"/>
+      </w:pPr>
+    </w:p>
+    <w:p>
+      <w:pPr>
+        <w:spacing w:before="0" w:after="160" w:line="360" w:lineRule="auto"/>
+        <w:jc w:val="center"/>
+      </w:pPr>
+      <w:r>
+        <w:t>Lista das 3 procedures a serem feitas no banco de dados:</w:t>
+      </w:r>
+    </w:p>
+    <w:p>
+      <w:pPr>
+        <w:pStyle w:val="PargrafodaLista"/>
+        <w:numPr>
+          <w:ilvl w:val="0"/>
+          <w:numId w:val="9"/>
+        </w:numPr>
+        <w:spacing w:before="0" w:after="160" w:line="360" w:lineRule="auto"/>
+      </w:pPr>
+      <w:r>
+        <w:t>Inserir um novo paciente;</w:t>
+      </w:r>
+    </w:p>
+    <w:p>
+      <w:pPr>
+        <w:pStyle w:val="PargrafodaLista"/>
+        <w:numPr>
+          <w:ilvl w:val="0"/>
+          <w:numId w:val="9"/>
+        </w:numPr>
+        <w:spacing w:before="0" w:after="160" w:line="360" w:lineRule="auto"/>
+      </w:pPr>
+      <w:r>
+        <w:t>Calcular a proporção de internações separadas e ordenadas por mês</w:t>
+      </w:r>
+    </w:p>
+    <w:p>
+      <w:pPr>
+        <w:pStyle w:val="PargrafodaLista"/>
+        <w:numPr>
+          <w:ilvl w:val="0"/>
+          <w:numId w:val="9"/>
+        </w:numPr>
+        <w:spacing w:before="0" w:after="160" w:line="360" w:lineRule="auto"/>
+        <w:jc w:val="left"/>
+      </w:pPr>
+    </w:p>
+    <w:p>
+      <w:pPr>
+        <w:spacing w:before="0" w:after="160" w:line="360" w:lineRule="auto"/>
+        <w:jc w:val="center"/>
+      </w:pPr>
+    </w:p>
+    <w:p>
+      <w:pPr>
+        <w:spacing w:before="0" w:after="160" w:line="360" w:lineRule="auto"/>
+        <w:jc w:val="center"/>
+      </w:pPr>
+      <w:r>
+        <w:t xml:space="preserve">Lista das 3 </w:t>
+      </w:r>
+      <w:proofErr w:type="spellStart"/>
+      <w:r>
+        <w:t>functions</w:t>
+      </w:r>
+      <w:proofErr w:type="spellEnd"/>
+      <w:r>
+        <w:t xml:space="preserve"> a serem feitas no banco de dados:</w:t>
+      </w:r>
+    </w:p>
+    <w:p>
+      <w:pPr>
+        <w:pStyle w:val="PargrafodaLista"/>
+        <w:numPr>
+          <w:ilvl w:val="0"/>
+          <w:numId w:val="10"/>
+        </w:numPr>
+        <w:spacing w:before="0" w:after="160" w:line="360" w:lineRule="auto"/>
+      </w:pPr>
+    </w:p>
+    <w:p>
+      <w:pPr>
+        <w:spacing w:before="0" w:after="160" w:line="360" w:lineRule="auto"/>
+        <w:jc w:val="center"/>
+      </w:pPr>
+      <w:r>
+        <w:t>Lista das 3 triggers a serem feitas no banco de dados:</w:t>
+      </w:r>
+    </w:p>
+    <w:p>
+      <w:pPr>
+        <w:pStyle w:val="PargrafodaLista"/>
+        <w:numPr>
+          <w:ilvl w:val="0"/>
+          <w:numId w:val="8"/>
+        </w:numPr>
+        <w:spacing w:before="0" w:after="160" w:line="360" w:lineRule="auto"/>
+        <w:jc w:val="left"/>
+      </w:pPr>
+    </w:p>
+    <w:p>
+      <w:pPr>
+        <w:spacing w:before="0" w:after="160" w:line="360" w:lineRule="auto"/>
+      </w:pPr>
     </w:p>
     <w:sectPr>
       <w:headerReference w:type="default" r:id="rId7"/>
@@ -1927,6 +2119,92 @@
 <file path=word/numbering.xml><?xml version="1.0" encoding="utf-8"?>
 <w:numbering xmlns:wpc="http://schemas.microsoft.com/office/word/2010/wordprocessingCanvas" xmlns:cx="http://schemas.microsoft.com/office/drawing/2014/chartex" xmlns:cx1="http://schemas.microsoft.com/office/drawing/2015/9/8/chartex" xmlns:cx2="http://schemas.microsoft.com/office/drawing/2015/10/21/chartex" xmlns:cx3="http://schemas.microsoft.com/office/drawing/2016/5/9/chartex" xmlns:cx4="http://schemas.microsoft.com/office/drawing/2016/5/10/chartex" xmlns:cx5="http://schemas.microsoft.com/office/drawing/2016/5/11/chartex" xmlns:cx6="http://schemas.microsoft.com/office/drawing/2016/5/12/chartex" xmlns:cx7="http://schemas.microsoft.com/office/drawing/2016/5/13/chartex" xmlns:cx8="http://schemas.microsoft.com/office/drawing/2016/5/14/chartex" xmlns:mc="http://schemas.openxmlformats.org/markup-compatibility/2006" xmlns:aink="http://schemas.microsoft.com/office/drawing/2016/ink" xmlns:am3d="http://schemas.microsoft.com/office/drawing/2017/model3d" xmlns:o="urn:schemas-microsoft-com:office:office" xmlns:oel="http://schemas.microsoft.com/office/2019/extlst" xmlns:r="http://schemas.openxmlformats.org/officeDocument/2006/relationships" xmlns:m="http://schemas.openxmlformats.org/officeDocument/2006/math" xmlns:v="urn:schemas-microsoft-com:vml" xmlns:wp14="http://schemas.microsoft.com/office/word/2010/wordprocessingDrawing" xmlns:wp="http://schemas.openxmlformats.org/drawingml/2006/wordprocessingDrawing" xmlns:w10="urn:schemas-microsoft-com:office:word" xmlns:w="http://schemas.openxmlformats.org/wordprocessingml/2006/main" xmlns:w14="http://schemas.microsoft.com/office/word/2010/wordml" xmlns:w15="http://schemas.microsoft.com/office/word/2012/wordml" xmlns:w16cex="http://schemas.microsoft.com/office/word/2018/wordml/cex" xmlns:w16cid="http://schemas.microsoft.com/office/word/2016/wordml/cid" xmlns:w16="http://schemas.microsoft.com/office/word/2018/wordml" xmlns:w16sdtdh="http://schemas.microsoft.com/office/word/2020/wordml/sdtdatahash" xmlns:w16se="http://schemas.microsoft.com/office/word/2015/wordml/symex" xmlns:wpg="http://schemas.microsoft.com/office/word/2010/wordprocessingGroup" xmlns:wpi="http://schemas.microsoft.com/office/word/2010/wordprocessingInk" xmlns:wne="http://schemas.microsoft.com/office/word/2006/wordml" xmlns:wps="http://schemas.microsoft.com/office/word/2010/wordprocessingShape" mc:Ignorable="w14 w15 w16se w16cid w16 w16cex w16sdtdh wp14">
   <w:abstractNum w:abstractNumId="0" w15:restartNumberingAfterBreak="0">
+    <w:nsid w:val="14E0051C"/>
+    <w:multiLevelType w:val="hybridMultilevel"/>
+    <w:tmpl w:val="802A49CC"/>
+    <w:lvl w:ilvl="0" w:tplc="0416000F">
+      <w:start w:val="1"/>
+      <w:numFmt w:val="decimal"/>
+      <w:lvlText w:val="%1."/>
+      <w:lvlJc w:val="left"/>
+      <w:pPr>
+        <w:ind w:left="720" w:hanging="360"/>
+      </w:pPr>
+    </w:lvl>
+    <w:lvl w:ilvl="1" w:tplc="04160019" w:tentative="1">
+      <w:start w:val="1"/>
+      <w:numFmt w:val="lowerLetter"/>
+      <w:lvlText w:val="%2."/>
+      <w:lvlJc w:val="left"/>
+      <w:pPr>
+        <w:ind w:left="1440" w:hanging="360"/>
+      </w:pPr>
+    </w:lvl>
+    <w:lvl w:ilvl="2" w:tplc="0416001B" w:tentative="1">
+      <w:start w:val="1"/>
+      <w:numFmt w:val="lowerRoman"/>
+      <w:lvlText w:val="%3."/>
+      <w:lvlJc w:val="right"/>
+      <w:pPr>
+        <w:ind w:left="2160" w:hanging="180"/>
+      </w:pPr>
+    </w:lvl>
+    <w:lvl w:ilvl="3" w:tplc="0416000F" w:tentative="1">
+      <w:start w:val="1"/>
+      <w:numFmt w:val="decimal"/>
+      <w:lvlText w:val="%4."/>
+      <w:lvlJc w:val="left"/>
+      <w:pPr>
+        <w:ind w:left="2880" w:hanging="360"/>
+      </w:pPr>
+    </w:lvl>
+    <w:lvl w:ilvl="4" w:tplc="04160019" w:tentative="1">
+      <w:start w:val="1"/>
+      <w:numFmt w:val="lowerLetter"/>
+      <w:lvlText w:val="%5."/>
+      <w:lvlJc w:val="left"/>
+      <w:pPr>
+        <w:ind w:left="3600" w:hanging="360"/>
+      </w:pPr>
+    </w:lvl>
+    <w:lvl w:ilvl="5" w:tplc="0416001B" w:tentative="1">
+      <w:start w:val="1"/>
+      <w:numFmt w:val="lowerRoman"/>
+      <w:lvlText w:val="%6."/>
+      <w:lvlJc w:val="right"/>
+      <w:pPr>
+        <w:ind w:left="4320" w:hanging="180"/>
+      </w:pPr>
+    </w:lvl>
+    <w:lvl w:ilvl="6" w:tplc="0416000F" w:tentative="1">
+      <w:start w:val="1"/>
+      <w:numFmt w:val="decimal"/>
+      <w:lvlText w:val="%7."/>
+      <w:lvlJc w:val="left"/>
+      <w:pPr>
+        <w:ind w:left="5040" w:hanging="360"/>
+      </w:pPr>
+    </w:lvl>
+    <w:lvl w:ilvl="7" w:tplc="04160019" w:tentative="1">
+      <w:start w:val="1"/>
+      <w:numFmt w:val="lowerLetter"/>
+      <w:lvlText w:val="%8."/>
+      <w:lvlJc w:val="left"/>
+      <w:pPr>
+        <w:ind w:left="5760" w:hanging="360"/>
+      </w:pPr>
+    </w:lvl>
+    <w:lvl w:ilvl="8" w:tplc="0416001B" w:tentative="1">
+      <w:start w:val="1"/>
+      <w:numFmt w:val="lowerRoman"/>
+      <w:lvlText w:val="%9."/>
+      <w:lvlJc w:val="right"/>
+      <w:pPr>
+        <w:ind w:left="6480" w:hanging="180"/>
+      </w:pPr>
+    </w:lvl>
+  </w:abstractNum>
+  <w:abstractNum w:abstractNumId="1" w15:restartNumberingAfterBreak="0">
     <w:nsid w:val="16DD4D69"/>
     <w:multiLevelType w:val="hybridMultilevel"/>
     <w:tmpl w:val="F0D2611C"/>
@@ -2012,7 +2290,7 @@
       </w:pPr>
     </w:lvl>
   </w:abstractNum>
-  <w:abstractNum w:abstractNumId="1" w15:restartNumberingAfterBreak="0">
+  <w:abstractNum w:abstractNumId="2" w15:restartNumberingAfterBreak="0">
     <w:nsid w:val="24871A2A"/>
     <w:multiLevelType w:val="hybridMultilevel"/>
     <w:tmpl w:val="E60258D0"/>
@@ -2125,7 +2403,7 @@
       </w:rPr>
     </w:lvl>
   </w:abstractNum>
-  <w:abstractNum w:abstractNumId="2" w15:restartNumberingAfterBreak="0">
+  <w:abstractNum w:abstractNumId="3" w15:restartNumberingAfterBreak="0">
     <w:nsid w:val="2DDC7B60"/>
     <w:multiLevelType w:val="hybridMultilevel"/>
     <w:tmpl w:val="EC981692"/>
@@ -2238,7 +2516,7 @@
       </w:rPr>
     </w:lvl>
   </w:abstractNum>
-  <w:abstractNum w:abstractNumId="3" w15:restartNumberingAfterBreak="0">
+  <w:abstractNum w:abstractNumId="4" w15:restartNumberingAfterBreak="0">
     <w:nsid w:val="331A1B21"/>
     <w:multiLevelType w:val="hybridMultilevel"/>
     <w:tmpl w:val="DD2C8E10"/>
@@ -2324,7 +2602,93 @@
       </w:pPr>
     </w:lvl>
   </w:abstractNum>
-  <w:abstractNum w:abstractNumId="4" w15:restartNumberingAfterBreak="0">
+  <w:abstractNum w:abstractNumId="5" w15:restartNumberingAfterBreak="0">
+    <w:nsid w:val="35F12672"/>
+    <w:multiLevelType w:val="hybridMultilevel"/>
+    <w:tmpl w:val="F40C05EE"/>
+    <w:lvl w:ilvl="0" w:tplc="0416000F">
+      <w:start w:val="1"/>
+      <w:numFmt w:val="decimal"/>
+      <w:lvlText w:val="%1."/>
+      <w:lvlJc w:val="left"/>
+      <w:pPr>
+        <w:ind w:left="720" w:hanging="360"/>
+      </w:pPr>
+    </w:lvl>
+    <w:lvl w:ilvl="1" w:tplc="04160019" w:tentative="1">
+      <w:start w:val="1"/>
+      <w:numFmt w:val="lowerLetter"/>
+      <w:lvlText w:val="%2."/>
+      <w:lvlJc w:val="left"/>
+      <w:pPr>
+        <w:ind w:left="1440" w:hanging="360"/>
+      </w:pPr>
+    </w:lvl>
+    <w:lvl w:ilvl="2" w:tplc="0416001B" w:tentative="1">
+      <w:start w:val="1"/>
+      <w:numFmt w:val="lowerRoman"/>
+      <w:lvlText w:val="%3."/>
+      <w:lvlJc w:val="right"/>
+      <w:pPr>
+        <w:ind w:left="2160" w:hanging="180"/>
+      </w:pPr>
+    </w:lvl>
+    <w:lvl w:ilvl="3" w:tplc="0416000F" w:tentative="1">
+      <w:start w:val="1"/>
+      <w:numFmt w:val="decimal"/>
+      <w:lvlText w:val="%4."/>
+      <w:lvlJc w:val="left"/>
+      <w:pPr>
+        <w:ind w:left="2880" w:hanging="360"/>
+      </w:pPr>
+    </w:lvl>
+    <w:lvl w:ilvl="4" w:tplc="04160019" w:tentative="1">
+      <w:start w:val="1"/>
+      <w:numFmt w:val="lowerLetter"/>
+      <w:lvlText w:val="%5."/>
+      <w:lvlJc w:val="left"/>
+      <w:pPr>
+        <w:ind w:left="3600" w:hanging="360"/>
+      </w:pPr>
+    </w:lvl>
+    <w:lvl w:ilvl="5" w:tplc="0416001B" w:tentative="1">
+      <w:start w:val="1"/>
+      <w:numFmt w:val="lowerRoman"/>
+      <w:lvlText w:val="%6."/>
+      <w:lvlJc w:val="right"/>
+      <w:pPr>
+        <w:ind w:left="4320" w:hanging="180"/>
+      </w:pPr>
+    </w:lvl>
+    <w:lvl w:ilvl="6" w:tplc="0416000F" w:tentative="1">
+      <w:start w:val="1"/>
+      <w:numFmt w:val="decimal"/>
+      <w:lvlText w:val="%7."/>
+      <w:lvlJc w:val="left"/>
+      <w:pPr>
+        <w:ind w:left="5040" w:hanging="360"/>
+      </w:pPr>
+    </w:lvl>
+    <w:lvl w:ilvl="7" w:tplc="04160019" w:tentative="1">
+      <w:start w:val="1"/>
+      <w:numFmt w:val="lowerLetter"/>
+      <w:lvlText w:val="%8."/>
+      <w:lvlJc w:val="left"/>
+      <w:pPr>
+        <w:ind w:left="5760" w:hanging="360"/>
+      </w:pPr>
+    </w:lvl>
+    <w:lvl w:ilvl="8" w:tplc="0416001B" w:tentative="1">
+      <w:start w:val="1"/>
+      <w:numFmt w:val="lowerRoman"/>
+      <w:lvlText w:val="%9."/>
+      <w:lvlJc w:val="right"/>
+      <w:pPr>
+        <w:ind w:left="6480" w:hanging="180"/>
+      </w:pPr>
+    </w:lvl>
+  </w:abstractNum>
+  <w:abstractNum w:abstractNumId="6" w15:restartNumberingAfterBreak="0">
     <w:nsid w:val="4A765710"/>
     <w:multiLevelType w:val="hybridMultilevel"/>
     <w:tmpl w:val="9E6E8616"/>
@@ -2437,7 +2801,206 @@
       </w:rPr>
     </w:lvl>
   </w:abstractNum>
-  <w:abstractNum w:abstractNumId="5" w15:restartNumberingAfterBreak="0">
+  <w:abstractNum w:abstractNumId="7" w15:restartNumberingAfterBreak="0">
+    <w:nsid w:val="5F9100FF"/>
+    <w:multiLevelType w:val="hybridMultilevel"/>
+    <w:tmpl w:val="90021EE0"/>
+    <w:lvl w:ilvl="0" w:tplc="FFFFFFFF">
+      <w:start w:val="1"/>
+      <w:numFmt w:val="decimal"/>
+      <w:lvlText w:val="%1."/>
+      <w:lvlJc w:val="left"/>
+      <w:pPr>
+        <w:ind w:left="720" w:hanging="360"/>
+      </w:pPr>
+      <w:rPr>
+        <w:rFonts w:hint="default"/>
+      </w:rPr>
+    </w:lvl>
+    <w:lvl w:ilvl="1" w:tplc="FFFFFFFF" w:tentative="1">
+      <w:start w:val="1"/>
+      <w:numFmt w:val="bullet"/>
+      <w:lvlText w:val="o"/>
+      <w:lvlJc w:val="left"/>
+      <w:pPr>
+        <w:ind w:left="1440" w:hanging="360"/>
+      </w:pPr>
+      <w:rPr>
+        <w:rFonts w:ascii="Courier New" w:hAnsi="Courier New" w:cs="Courier New" w:hint="default"/>
+      </w:rPr>
+    </w:lvl>
+    <w:lvl w:ilvl="2" w:tplc="FFFFFFFF" w:tentative="1">
+      <w:start w:val="1"/>
+      <w:numFmt w:val="bullet"/>
+      <w:lvlText w:val=""/>
+      <w:lvlJc w:val="left"/>
+      <w:pPr>
+        <w:ind w:left="2160" w:hanging="360"/>
+      </w:pPr>
+      <w:rPr>
+        <w:rFonts w:ascii="Wingdings" w:hAnsi="Wingdings" w:hint="default"/>
+      </w:rPr>
+    </w:lvl>
+    <w:lvl w:ilvl="3" w:tplc="FFFFFFFF" w:tentative="1">
+      <w:start w:val="1"/>
+      <w:numFmt w:val="bullet"/>
+      <w:lvlText w:val=""/>
+      <w:lvlJc w:val="left"/>
+      <w:pPr>
+        <w:ind w:left="2880" w:hanging="360"/>
+      </w:pPr>
+      <w:rPr>
+        <w:rFonts w:ascii="Symbol" w:hAnsi="Symbol" w:hint="default"/>
+      </w:rPr>
+    </w:lvl>
+    <w:lvl w:ilvl="4" w:tplc="FFFFFFFF" w:tentative="1">
+      <w:start w:val="1"/>
+      <w:numFmt w:val="bullet"/>
+      <w:lvlText w:val="o"/>
+      <w:lvlJc w:val="left"/>
+      <w:pPr>
+        <w:ind w:left="3600" w:hanging="360"/>
+      </w:pPr>
+      <w:rPr>
+        <w:rFonts w:ascii="Courier New" w:hAnsi="Courier New" w:cs="Courier New" w:hint="default"/>
+      </w:rPr>
+    </w:lvl>
+    <w:lvl w:ilvl="5" w:tplc="FFFFFFFF" w:tentative="1">
+      <w:start w:val="1"/>
+      <w:numFmt w:val="bullet"/>
+      <w:lvlText w:val=""/>
+      <w:lvlJc w:val="left"/>
+      <w:pPr>
+        <w:ind w:left="4320" w:hanging="360"/>
+      </w:pPr>
+      <w:rPr>
+        <w:rFonts w:ascii="Wingdings" w:hAnsi="Wingdings" w:hint="default"/>
+      </w:rPr>
+    </w:lvl>
+    <w:lvl w:ilvl="6" w:tplc="FFFFFFFF" w:tentative="1">
+      <w:start w:val="1"/>
+      <w:numFmt w:val="bullet"/>
+      <w:lvlText w:val=""/>
+      <w:lvlJc w:val="left"/>
+      <w:pPr>
+        <w:ind w:left="5040" w:hanging="360"/>
+      </w:pPr>
+      <w:rPr>
+        <w:rFonts w:ascii="Symbol" w:hAnsi="Symbol" w:hint="default"/>
+      </w:rPr>
+    </w:lvl>
+    <w:lvl w:ilvl="7" w:tplc="FFFFFFFF" w:tentative="1">
+      <w:start w:val="1"/>
+      <w:numFmt w:val="bullet"/>
+      <w:lvlText w:val="o"/>
+      <w:lvlJc w:val="left"/>
+      <w:pPr>
+        <w:ind w:left="5760" w:hanging="360"/>
+      </w:pPr>
+      <w:rPr>
+        <w:rFonts w:ascii="Courier New" w:hAnsi="Courier New" w:cs="Courier New" w:hint="default"/>
+      </w:rPr>
+    </w:lvl>
+    <w:lvl w:ilvl="8" w:tplc="FFFFFFFF" w:tentative="1">
+      <w:start w:val="1"/>
+      <w:numFmt w:val="bullet"/>
+      <w:lvlText w:val=""/>
+      <w:lvlJc w:val="left"/>
+      <w:pPr>
+        <w:ind w:left="6480" w:hanging="360"/>
+      </w:pPr>
+      <w:rPr>
+        <w:rFonts w:ascii="Wingdings" w:hAnsi="Wingdings" w:hint="default"/>
+      </w:rPr>
+    </w:lvl>
+  </w:abstractNum>
+  <w:abstractNum w:abstractNumId="8" w15:restartNumberingAfterBreak="0">
+    <w:nsid w:val="73E14AC1"/>
+    <w:multiLevelType w:val="hybridMultilevel"/>
+    <w:tmpl w:val="052CD81C"/>
+    <w:lvl w:ilvl="0" w:tplc="0416000F">
+      <w:start w:val="1"/>
+      <w:numFmt w:val="decimal"/>
+      <w:lvlText w:val="%1."/>
+      <w:lvlJc w:val="left"/>
+      <w:pPr>
+        <w:ind w:left="720" w:hanging="360"/>
+      </w:pPr>
+    </w:lvl>
+    <w:lvl w:ilvl="1" w:tplc="04160019" w:tentative="1">
+      <w:start w:val="1"/>
+      <w:numFmt w:val="lowerLetter"/>
+      <w:lvlText w:val="%2."/>
+      <w:lvlJc w:val="left"/>
+      <w:pPr>
+        <w:ind w:left="1440" w:hanging="360"/>
+      </w:pPr>
+    </w:lvl>
+    <w:lvl w:ilvl="2" w:tplc="0416001B" w:tentative="1">
+      <w:start w:val="1"/>
+      <w:numFmt w:val="lowerRoman"/>
+      <w:lvlText w:val="%3."/>
+      <w:lvlJc w:val="right"/>
+      <w:pPr>
+        <w:ind w:left="2160" w:hanging="180"/>
+      </w:pPr>
+    </w:lvl>
+    <w:lvl w:ilvl="3" w:tplc="0416000F" w:tentative="1">
+      <w:start w:val="1"/>
+      <w:numFmt w:val="decimal"/>
+      <w:lvlText w:val="%4."/>
+      <w:lvlJc w:val="left"/>
+      <w:pPr>
+        <w:ind w:left="2880" w:hanging="360"/>
+      </w:pPr>
+    </w:lvl>
+    <w:lvl w:ilvl="4" w:tplc="04160019" w:tentative="1">
+      <w:start w:val="1"/>
+      <w:numFmt w:val="lowerLetter"/>
+      <w:lvlText w:val="%5."/>
+      <w:lvlJc w:val="left"/>
+      <w:pPr>
+        <w:ind w:left="3600" w:hanging="360"/>
+      </w:pPr>
+    </w:lvl>
+    <w:lvl w:ilvl="5" w:tplc="0416001B" w:tentative="1">
+      <w:start w:val="1"/>
+      <w:numFmt w:val="lowerRoman"/>
+      <w:lvlText w:val="%6."/>
+      <w:lvlJc w:val="right"/>
+      <w:pPr>
+        <w:ind w:left="4320" w:hanging="180"/>
+      </w:pPr>
+    </w:lvl>
+    <w:lvl w:ilvl="6" w:tplc="0416000F" w:tentative="1">
+      <w:start w:val="1"/>
+      <w:numFmt w:val="decimal"/>
+      <w:lvlText w:val="%7."/>
+      <w:lvlJc w:val="left"/>
+      <w:pPr>
+        <w:ind w:left="5040" w:hanging="360"/>
+      </w:pPr>
+    </w:lvl>
+    <w:lvl w:ilvl="7" w:tplc="04160019" w:tentative="1">
+      <w:start w:val="1"/>
+      <w:numFmt w:val="lowerLetter"/>
+      <w:lvlText w:val="%8."/>
+      <w:lvlJc w:val="left"/>
+      <w:pPr>
+        <w:ind w:left="5760" w:hanging="360"/>
+      </w:pPr>
+    </w:lvl>
+    <w:lvl w:ilvl="8" w:tplc="0416001B" w:tentative="1">
+      <w:start w:val="1"/>
+      <w:numFmt w:val="lowerRoman"/>
+      <w:lvlText w:val="%9."/>
+      <w:lvlJc w:val="right"/>
+      <w:pPr>
+        <w:ind w:left="6480" w:hanging="180"/>
+      </w:pPr>
+    </w:lvl>
+  </w:abstractNum>
+  <w:abstractNum w:abstractNumId="9" w15:restartNumberingAfterBreak="0">
     <w:nsid w:val="767F27FE"/>
     <w:multiLevelType w:val="hybridMultilevel"/>
     <w:tmpl w:val="90021EE0"/>
@@ -2551,22 +3114,34 @@
     </w:lvl>
   </w:abstractNum>
   <w:num w:numId="1" w16cid:durableId="705636795">
+    <w:abstractNumId w:val="4"/>
+  </w:num>
+  <w:num w:numId="2" w16cid:durableId="446199192">
+    <w:abstractNumId w:val="1"/>
+  </w:num>
+  <w:num w:numId="3" w16cid:durableId="2097047235">
+    <w:abstractNumId w:val="2"/>
+  </w:num>
+  <w:num w:numId="4" w16cid:durableId="1443261362">
+    <w:abstractNumId w:val="6"/>
+  </w:num>
+  <w:num w:numId="5" w16cid:durableId="75591020">
+    <w:abstractNumId w:val="9"/>
+  </w:num>
+  <w:num w:numId="6" w16cid:durableId="1805149560">
     <w:abstractNumId w:val="3"/>
   </w:num>
-  <w:num w:numId="2" w16cid:durableId="446199192">
-    <w:abstractNumId w:val="0"/>
+  <w:num w:numId="7" w16cid:durableId="1805346223">
+    <w:abstractNumId w:val="7"/>
   </w:num>
-  <w:num w:numId="3" w16cid:durableId="2097047235">
-    <w:abstractNumId w:val="1"/>
-  </w:num>
-  <w:num w:numId="4" w16cid:durableId="1443261362">
-    <w:abstractNumId w:val="4"/>
-  </w:num>
-  <w:num w:numId="5" w16cid:durableId="75591020">
+  <w:num w:numId="8" w16cid:durableId="850071180">
     <w:abstractNumId w:val="5"/>
   </w:num>
-  <w:num w:numId="6" w16cid:durableId="1805149560">
-    <w:abstractNumId w:val="2"/>
+  <w:num w:numId="9" w16cid:durableId="317005358">
+    <w:abstractNumId w:val="8"/>
+  </w:num>
+  <w:num w:numId="10" w16cid:durableId="1876654678">
+    <w:abstractNumId w:val="0"/>
   </w:num>
 </w:numbering>
 </file>
@@ -2967,7 +3542,7 @@
   <w:style w:type="paragraph" w:default="1" w:styleId="Normal">
     <w:name w:val="Normal"/>
     <w:qFormat/>
-    <w:rsid w:val="008E6D5E"/>
+    <w:rsid w:val="003B614B"/>
     <w:pPr>
       <w:spacing w:before="120" w:after="60"/>
       <w:jc w:val="both"/>

</xml_diff>

<commit_message>
updates, deletes, queries, views finished
</commit_message>
<xml_diff>
--- a/Requisitos funcionais.docx
+++ b/Requisitos funcionais.docx
@@ -537,7 +537,15 @@
         <w:jc w:val="center"/>
       </w:pPr>
       <w:r>
-        <w:t>Lista das 3 views a serem feitas no banco de dados:</w:t>
+        <w:t xml:space="preserve">Lista das 3 </w:t>
+      </w:r>
+      <w:proofErr w:type="spellStart"/>
+      <w:r>
+        <w:t>views</w:t>
+      </w:r>
+      <w:proofErr w:type="spellEnd"/>
+      <w:r>
+        <w:t xml:space="preserve"> a serem feitas no banco de dados:</w:t>
       </w:r>
     </w:p>
     <w:p>
@@ -550,7 +558,42 @@
         <w:spacing w:before="0" w:after="160" w:line="360" w:lineRule="auto"/>
       </w:pPr>
       <w:r>
-        <w:t>Visualizar todos os pacientes do hospital, ordenando por data de internação.</w:t>
+        <w:t>Visualizar todos os pacientes do hospital, ordenando por data de internação</w:t>
+      </w:r>
+      <w:r>
+        <w:t>;</w:t>
+      </w:r>
+    </w:p>
+    <w:p>
+      <w:pPr>
+        <w:pStyle w:val="PargrafodaLista"/>
+        <w:numPr>
+          <w:ilvl w:val="0"/>
+          <w:numId w:val="7"/>
+        </w:numPr>
+        <w:spacing w:before="0" w:after="160" w:line="360" w:lineRule="auto"/>
+      </w:pPr>
+      <w:r>
+        <w:t>Listar diagnósticos de pacientes</w:t>
+      </w:r>
+      <w:r>
+        <w:t>;</w:t>
+      </w:r>
+    </w:p>
+    <w:p>
+      <w:pPr>
+        <w:pStyle w:val="PargrafodaLista"/>
+        <w:numPr>
+          <w:ilvl w:val="0"/>
+          <w:numId w:val="7"/>
+        </w:numPr>
+        <w:spacing w:before="0" w:after="160" w:line="360" w:lineRule="auto"/>
+      </w:pPr>
+      <w:r>
+        <w:t xml:space="preserve">Mostrar </w:t>
+      </w:r>
+      <w:r>
+        <w:t>medicamentos sendo usados agrupados por prontuário médico.</w:t>
       </w:r>
     </w:p>
     <w:p>
@@ -559,6 +602,7 @@
         <w:jc w:val="center"/>
       </w:pPr>
       <w:r>
+        <w:lastRenderedPageBreak/>
         <w:t>Lista das 3 procedures a serem feitas no banco de dados:</w:t>
       </w:r>
     </w:p>
@@ -585,7 +629,6 @@
         <w:spacing w:before="0" w:after="160" w:line="360" w:lineRule="auto"/>
       </w:pPr>
       <w:r>
-        <w:lastRenderedPageBreak/>
         <w:t>Calcular a proporção de internações separadas e ordenadas por mês</w:t>
       </w:r>
       <w:r>
@@ -618,7 +661,15 @@
         <w:jc w:val="center"/>
       </w:pPr>
       <w:r>
-        <w:t>Lista das 3 functions a serem feitas no banco de dados:</w:t>
+        <w:t xml:space="preserve">Lista das 3 </w:t>
+      </w:r>
+      <w:proofErr w:type="spellStart"/>
+      <w:r>
+        <w:t>functions</w:t>
+      </w:r>
+      <w:proofErr w:type="spellEnd"/>
+      <w:r>
+        <w:t xml:space="preserve"> a serem feitas no banco de dados:</w:t>
       </w:r>
     </w:p>
     <w:p>
@@ -803,8 +854,13 @@
             <w:widowControl w:val="0"/>
             <w:spacing w:before="0"/>
           </w:pPr>
+          <w:proofErr w:type="spellStart"/>
           <w:r>
-            <w:t xml:space="preserve">Pró-reitoria de Graduação </w:t>
+            <w:t>Pró-reitoria</w:t>
+          </w:r>
+          <w:proofErr w:type="spellEnd"/>
+          <w:r>
+            <w:t xml:space="preserve"> de Graduação </w:t>
           </w:r>
         </w:p>
         <w:p>
@@ -887,8 +943,13 @@
             </w:rPr>
           </w:pPr>
           <w:r>
-            <w:t>Bruno Assis Miglioreto</w:t>
+            <w:t xml:space="preserve">Bruno Assis </w:t>
           </w:r>
+          <w:proofErr w:type="spellStart"/>
+          <w:r>
+            <w:t>Miglioreto</w:t>
+          </w:r>
+          <w:proofErr w:type="spellEnd"/>
         </w:p>
         <w:p>
           <w:pPr>
@@ -913,8 +974,13 @@
             </w:rPr>
           </w:pPr>
           <w:r>
-            <w:t>Nicolas Rafael Da Silveira Zamprogno</w:t>
+            <w:t xml:space="preserve">Nicolas Rafael Da Silveira </w:t>
           </w:r>
+          <w:proofErr w:type="spellStart"/>
+          <w:r>
+            <w:t>Zamprogno</w:t>
+          </w:r>
+          <w:proofErr w:type="spellEnd"/>
         </w:p>
       </w:tc>
     </w:tr>

</xml_diff>

<commit_message>
moved queries from app to respective methods from classes
</commit_message>
<xml_diff>
--- a/Requisitos funcionais.docx
+++ b/Requisitos funcionais.docx
@@ -452,7 +452,10 @@
         <w:spacing w:before="0" w:after="160" w:line="360" w:lineRule="auto"/>
       </w:pPr>
       <w:r>
-        <w:t>Listar todos os pacientes que receberam ajuda de psicólogos ordenando por nome do psicólogo;</w:t>
+        <w:t>Contar quantidade de pacientes atendidos agrupados por psicólogo</w:t>
+      </w:r>
+      <w:r>
+        <w:t>;</w:t>
       </w:r>
     </w:p>
     <w:p>
@@ -537,15 +540,7 @@
         <w:jc w:val="center"/>
       </w:pPr>
       <w:r>
-        <w:t xml:space="preserve">Lista das 3 </w:t>
-      </w:r>
-      <w:proofErr w:type="spellStart"/>
-      <w:r>
-        <w:t>views</w:t>
-      </w:r>
-      <w:proofErr w:type="spellEnd"/>
-      <w:r>
-        <w:t xml:space="preserve"> a serem feitas no banco de dados:</w:t>
+        <w:t>Lista das 3 views a serem feitas no banco de dados:</w:t>
       </w:r>
     </w:p>
     <w:p>
@@ -602,8 +597,21 @@
         <w:jc w:val="center"/>
       </w:pPr>
       <w:r>
+        <w:t>Lista das 3 procedures a serem feitas no banco de dados:</w:t>
+      </w:r>
+    </w:p>
+    <w:p>
+      <w:pPr>
+        <w:pStyle w:val="PargrafodaLista"/>
+        <w:numPr>
+          <w:ilvl w:val="0"/>
+          <w:numId w:val="9"/>
+        </w:numPr>
+        <w:spacing w:before="0" w:after="160" w:line="360" w:lineRule="auto"/>
+      </w:pPr>
+      <w:r>
         <w:lastRenderedPageBreak/>
-        <w:t>Lista das 3 procedures a serem feitas no banco de dados:</w:t>
+        <w:t>Inserir um novo paciente;</w:t>
       </w:r>
     </w:p>
     <w:p>
@@ -616,7 +624,10 @@
         <w:spacing w:before="0" w:after="160" w:line="360" w:lineRule="auto"/>
       </w:pPr>
       <w:r>
-        <w:t>Inserir um novo paciente;</w:t>
+        <w:t>Calcular a proporção de internações separadas e ordenadas por mês</w:t>
+      </w:r>
+      <w:r>
+        <w:t>;</w:t>
       </w:r>
     </w:p>
     <w:p>
@@ -629,7 +640,38 @@
         <w:spacing w:before="0" w:after="160" w:line="360" w:lineRule="auto"/>
       </w:pPr>
       <w:r>
-        <w:t>Calcular a proporção de internações separadas e ordenadas por mês</w:t>
+        <w:t>Tentar vincular um paciente a uma terapia se estiver dentro da capacidade dela</w:t>
+      </w:r>
+      <w:r>
+        <w:t>.</w:t>
+      </w:r>
+    </w:p>
+    <w:p>
+      <w:pPr>
+        <w:spacing w:before="0" w:after="160" w:line="360" w:lineRule="auto"/>
+        <w:jc w:val="center"/>
+      </w:pPr>
+    </w:p>
+    <w:p>
+      <w:pPr>
+        <w:spacing w:before="0" w:after="160" w:line="360" w:lineRule="auto"/>
+        <w:jc w:val="center"/>
+      </w:pPr>
+      <w:r>
+        <w:t>Lista das 3 functions a serem feitas no banco de dados:</w:t>
+      </w:r>
+    </w:p>
+    <w:p>
+      <w:pPr>
+        <w:pStyle w:val="PargrafodaLista"/>
+        <w:numPr>
+          <w:ilvl w:val="0"/>
+          <w:numId w:val="10"/>
+        </w:numPr>
+        <w:spacing w:before="0" w:after="160" w:line="360" w:lineRule="auto"/>
+      </w:pPr>
+      <w:r>
+        <w:t>Retornar o número de consultas de um determinado médico realizado no período do último ano</w:t>
       </w:r>
       <w:r>
         <w:t>;</w:t>
@@ -640,12 +682,34 @@
         <w:pStyle w:val="PargrafodaLista"/>
         <w:numPr>
           <w:ilvl w:val="0"/>
-          <w:numId w:val="9"/>
-        </w:numPr>
-        <w:spacing w:before="0" w:after="160" w:line="360" w:lineRule="auto"/>
-      </w:pPr>
-      <w:r>
-        <w:t>Tentar vincular um paciente a uma terapia se estiver dentro da capacidade dela</w:t>
+          <w:numId w:val="10"/>
+        </w:numPr>
+        <w:spacing w:before="0" w:after="160" w:line="360" w:lineRule="auto"/>
+      </w:pPr>
+      <w:r>
+        <w:t>Retorna a quantidade de atualizações (médicos e psicólogos) do prontuário de um determinado paciente</w:t>
+      </w:r>
+      <w:r>
+        <w:t>;</w:t>
+      </w:r>
+    </w:p>
+    <w:p>
+      <w:pPr>
+        <w:pStyle w:val="PargrafodaLista"/>
+        <w:numPr>
+          <w:ilvl w:val="0"/>
+          <w:numId w:val="10"/>
+        </w:numPr>
+        <w:spacing w:before="0" w:after="160" w:line="360" w:lineRule="auto"/>
+      </w:pPr>
+      <w:r>
+        <w:t>Calcular a progressão do tratamento baseado na data de início, a data da última atualização do prontuário e a data planeja</w:t>
+      </w:r>
+      <w:r>
+        <w:t>da do</w:t>
+      </w:r>
+      <w:r>
+        <w:t xml:space="preserve"> fim do tratamento</w:t>
       </w:r>
       <w:r>
         <w:t>.</w:t>
@@ -663,28 +727,33 @@
         <w:jc w:val="center"/>
       </w:pPr>
       <w:r>
-        <w:t xml:space="preserve">Lista das 3 </w:t>
-      </w:r>
-      <w:proofErr w:type="spellStart"/>
-      <w:r>
-        <w:t>functions</w:t>
-      </w:r>
-      <w:proofErr w:type="spellEnd"/>
-      <w:r>
-        <w:t xml:space="preserve"> a serem feitas no banco de dados:</w:t>
-      </w:r>
-    </w:p>
-    <w:p>
-      <w:pPr>
-        <w:pStyle w:val="PargrafodaLista"/>
-        <w:numPr>
-          <w:ilvl w:val="0"/>
-          <w:numId w:val="10"/>
-        </w:numPr>
-        <w:spacing w:before="0" w:after="160" w:line="360" w:lineRule="auto"/>
-      </w:pPr>
-      <w:r>
-        <w:t>Retornar o número de consultas de um determinado médico realizado no período do último ano</w:t>
+        <w:t>Lista das 3 triggers a serem feitas no banco de dados:</w:t>
+      </w:r>
+    </w:p>
+    <w:p>
+      <w:pPr>
+        <w:pStyle w:val="PargrafodaLista"/>
+        <w:numPr>
+          <w:ilvl w:val="0"/>
+          <w:numId w:val="8"/>
+        </w:numPr>
+        <w:spacing w:before="0" w:after="160" w:line="360" w:lineRule="auto"/>
+        <w:jc w:val="left"/>
+      </w:pPr>
+      <w:r>
+        <w:t>Atualizar o prontuário médico após a criação de um novo doctor_update</w:t>
+      </w:r>
+      <w:r>
+        <w:t>_</w:t>
+      </w:r>
+      <w:r>
+        <w:t>record</w:t>
+      </w:r>
+      <w:r>
+        <w:t xml:space="preserve"> </w:t>
+      </w:r>
+      <w:r>
+        <w:t>com o tempo atual</w:t>
       </w:r>
       <w:r>
         <w:t>;</w:t>
@@ -695,12 +764,13 @@
         <w:pStyle w:val="PargrafodaLista"/>
         <w:numPr>
           <w:ilvl w:val="0"/>
-          <w:numId w:val="10"/>
-        </w:numPr>
-        <w:spacing w:before="0" w:after="160" w:line="360" w:lineRule="auto"/>
-      </w:pPr>
-      <w:r>
-        <w:t>Retorna a quantidade de atualizações (médicos e psicólogos) do prontuário de um determinado paciente</w:t>
+          <w:numId w:val="8"/>
+        </w:numPr>
+        <w:spacing w:before="0" w:after="160" w:line="360" w:lineRule="auto"/>
+        <w:jc w:val="left"/>
+      </w:pPr>
+      <w:r>
+        <w:t>Deletar profissional apagando todos os outros registros que possam causar erro de constraint</w:t>
       </w:r>
       <w:r>
         <w:t>;</w:t>
@@ -711,120 +781,13 @@
         <w:pStyle w:val="PargrafodaLista"/>
         <w:numPr>
           <w:ilvl w:val="0"/>
-          <w:numId w:val="10"/>
-        </w:numPr>
-        <w:spacing w:before="0" w:after="160" w:line="360" w:lineRule="auto"/>
-      </w:pPr>
-      <w:r>
-        <w:t xml:space="preserve">Calcular a progressão do tratamento baseado na data de </w:t>
-      </w:r>
-      <w:r>
-        <w:t>início</w:t>
-      </w:r>
-      <w:r>
-        <w:t>, a data da última atualização do prontuário e a data planeja</w:t>
-      </w:r>
-      <w:r>
-        <w:t>da do</w:t>
-      </w:r>
-      <w:r>
-        <w:t xml:space="preserve"> fim do tratamento</w:t>
-      </w:r>
-      <w:r>
-        <w:t>.</w:t>
-      </w:r>
-    </w:p>
-    <w:p>
-      <w:pPr>
-        <w:spacing w:before="0" w:after="160" w:line="360" w:lineRule="auto"/>
-        <w:jc w:val="center"/>
-      </w:pPr>
-    </w:p>
-    <w:p>
-      <w:pPr>
-        <w:spacing w:before="0" w:after="160" w:line="360" w:lineRule="auto"/>
-        <w:jc w:val="center"/>
-      </w:pPr>
-      <w:r>
-        <w:t>Lista das 3 triggers a serem feitas no banco de dados:</w:t>
-      </w:r>
-    </w:p>
-    <w:p>
-      <w:pPr>
-        <w:pStyle w:val="PargrafodaLista"/>
-        <w:numPr>
-          <w:ilvl w:val="0"/>
           <w:numId w:val="8"/>
         </w:numPr>
         <w:spacing w:before="0" w:after="160" w:line="360" w:lineRule="auto"/>
         <w:jc w:val="left"/>
       </w:pPr>
       <w:r>
-        <w:t xml:space="preserve">Atualizar o prontuário médico após a criação de um novo </w:t>
-      </w:r>
-      <w:proofErr w:type="spellStart"/>
-      <w:r>
-        <w:t>doctor_update</w:t>
-      </w:r>
-      <w:r>
-        <w:t>_</w:t>
-      </w:r>
-      <w:r>
-        <w:t>record</w:t>
-      </w:r>
-      <w:proofErr w:type="spellEnd"/>
-      <w:r>
-        <w:t xml:space="preserve"> </w:t>
-      </w:r>
-      <w:r>
-        <w:t>com o tempo atual</w:t>
-      </w:r>
-      <w:r>
-        <w:t>;</w:t>
-      </w:r>
-    </w:p>
-    <w:p>
-      <w:pPr>
-        <w:pStyle w:val="PargrafodaLista"/>
-        <w:numPr>
-          <w:ilvl w:val="0"/>
-          <w:numId w:val="8"/>
-        </w:numPr>
-        <w:spacing w:before="0" w:after="160" w:line="360" w:lineRule="auto"/>
-        <w:jc w:val="left"/>
-      </w:pPr>
-      <w:r>
-        <w:t xml:space="preserve">Deletar profissional apagando todos os outros registros que possam causar erro de </w:t>
-      </w:r>
-      <w:proofErr w:type="spellStart"/>
-      <w:r>
-        <w:t>constraint</w:t>
-      </w:r>
-      <w:proofErr w:type="spellEnd"/>
-      <w:r>
-        <w:t>;</w:t>
-      </w:r>
-    </w:p>
-    <w:p>
-      <w:pPr>
-        <w:pStyle w:val="PargrafodaLista"/>
-        <w:numPr>
-          <w:ilvl w:val="0"/>
-          <w:numId w:val="8"/>
-        </w:numPr>
-        <w:spacing w:before="0" w:after="160" w:line="360" w:lineRule="auto"/>
-        <w:jc w:val="left"/>
-      </w:pPr>
-      <w:r>
-        <w:t xml:space="preserve">Corrigir data do fim do tratamento para a </w:t>
-      </w:r>
-      <w:proofErr w:type="spellStart"/>
-      <w:r>
-        <w:t>ultima</w:t>
-      </w:r>
-      <w:proofErr w:type="spellEnd"/>
-      <w:r>
-        <w:t xml:space="preserve"> atualização no prontuário caso a atualização do prontuário seja maior que o fim</w:t>
+        <w:t>Corrigir data do fim do tratamento para a ultima atualização no prontuário caso a atualização do prontuário seja maior que o fim</w:t>
       </w:r>
     </w:p>
     <w:sectPr>
@@ -974,13 +937,8 @@
             <w:widowControl w:val="0"/>
             <w:spacing w:before="0"/>
           </w:pPr>
-          <w:proofErr w:type="spellStart"/>
           <w:r>
-            <w:t>Pró-reitoria</w:t>
-          </w:r>
-          <w:proofErr w:type="spellEnd"/>
-          <w:r>
-            <w:t xml:space="preserve"> de Graduação </w:t>
+            <w:t xml:space="preserve">Pró-reitoria de Graduação </w:t>
           </w:r>
         </w:p>
         <w:p>
@@ -1063,13 +1021,8 @@
             </w:rPr>
           </w:pPr>
           <w:r>
-            <w:t xml:space="preserve">Bruno Assis </w:t>
+            <w:t>Bruno Assis Miglioreto</w:t>
           </w:r>
-          <w:proofErr w:type="spellStart"/>
-          <w:r>
-            <w:t>Miglioreto</w:t>
-          </w:r>
-          <w:proofErr w:type="spellEnd"/>
         </w:p>
         <w:p>
           <w:pPr>
@@ -1094,13 +1047,8 @@
             </w:rPr>
           </w:pPr>
           <w:r>
-            <w:t xml:space="preserve">Nicolas Rafael Da Silveira </w:t>
+            <w:t>Nicolas Rafael Da Silveira Zamprogno</w:t>
           </w:r>
-          <w:proofErr w:type="spellStart"/>
-          <w:r>
-            <w:t>Zamprogno</w:t>
-          </w:r>
-          <w:proofErr w:type="spellEnd"/>
         </w:p>
       </w:tc>
     </w:tr>

</xml_diff>